<commit_message>
final commit for release 2
</commit_message>
<xml_diff>
--- a/Virginia-IP-n8810532/Individual Portfolio 2/Artifact 3 -Test-Case-v2.2.docx
+++ b/Virginia-IP-n8810532/Individual Portfolio 2/Artifact 3 -Test-Case-v2.2.docx
@@ -38,19 +38,25 @@
         <w:rPr>
           <w:sz w:val="28"/>
         </w:rPr>
-        <w:t>Last Modified: 1</w:t>
+        <w:t>Last Modified: 21</w:t>
       </w:r>
       <w:r>
         <w:rPr>
           <w:sz w:val="28"/>
         </w:rPr>
-        <w:t>6</w:t>
+        <w:t>/</w:t>
       </w:r>
       <w:r>
         <w:rPr>
           <w:sz w:val="28"/>
         </w:rPr>
-        <w:t>/09/2015</w:t>
+        <w:t>10</w:t>
+      </w:r>
+      <w:r>
+        <w:rPr>
+          <w:sz w:val="28"/>
+        </w:rPr>
+        <w:t>/2015</w:t>
       </w:r>
     </w:p>
     <w:p>
@@ -63,7 +69,13 @@
         <w:rPr>
           <w:sz w:val="28"/>
         </w:rPr>
-        <w:t>Version: 2.2</w:t>
+        <w:t xml:space="preserve">Version: </w:t>
+      </w:r>
+      <w:r>
+        <w:rPr>
+          <w:sz w:val="28"/>
+        </w:rPr>
+        <w:t>3.0</w:t>
       </w:r>
       <w:bookmarkStart w:id="0" w:name="_GoBack"/>
       <w:bookmarkEnd w:id="0"/>
@@ -88,8 +100,8 @@
         <w:tblLook w:val="04A0" w:firstRow="1" w:lastRow="0" w:firstColumn="1" w:lastColumn="0" w:noHBand="0" w:noVBand="1"/>
       </w:tblPr>
       <w:tblGrid>
-        <w:gridCol w:w="2088"/>
-        <w:gridCol w:w="7488"/>
+        <w:gridCol w:w="2078"/>
+        <w:gridCol w:w="7262"/>
       </w:tblGrid>
       <w:tr>
         <w:trPr>
@@ -614,8 +626,8 @@
         <w:tblLook w:val="04A0" w:firstRow="1" w:lastRow="0" w:firstColumn="1" w:lastColumn="0" w:noHBand="0" w:noVBand="1"/>
       </w:tblPr>
       <w:tblGrid>
-        <w:gridCol w:w="2088"/>
-        <w:gridCol w:w="7488"/>
+        <w:gridCol w:w="2077"/>
+        <w:gridCol w:w="7263"/>
       </w:tblGrid>
       <w:tr>
         <w:trPr>
@@ -1169,8 +1181,8 @@
         <w:tblLook w:val="04A0" w:firstRow="1" w:lastRow="0" w:firstColumn="1" w:lastColumn="0" w:noHBand="0" w:noVBand="1"/>
       </w:tblPr>
       <w:tblGrid>
-        <w:gridCol w:w="2088"/>
-        <w:gridCol w:w="7488"/>
+        <w:gridCol w:w="2078"/>
+        <w:gridCol w:w="7262"/>
       </w:tblGrid>
       <w:tr>
         <w:trPr>
@@ -1646,8 +1658,8 @@
         <w:tblLook w:val="04A0" w:firstRow="1" w:lastRow="0" w:firstColumn="1" w:lastColumn="0" w:noHBand="0" w:noVBand="1"/>
       </w:tblPr>
       <w:tblGrid>
-        <w:gridCol w:w="2088"/>
-        <w:gridCol w:w="7488"/>
+        <w:gridCol w:w="2078"/>
+        <w:gridCol w:w="7262"/>
       </w:tblGrid>
       <w:tr>
         <w:trPr>
@@ -2195,8 +2207,8 @@
         <w:tblLook w:val="04A0" w:firstRow="1" w:lastRow="0" w:firstColumn="1" w:lastColumn="0" w:noHBand="0" w:noVBand="1"/>
       </w:tblPr>
       <w:tblGrid>
-        <w:gridCol w:w="2088"/>
-        <w:gridCol w:w="7488"/>
+        <w:gridCol w:w="2076"/>
+        <w:gridCol w:w="7264"/>
       </w:tblGrid>
       <w:tr>
         <w:trPr>
@@ -2672,19 +2684,13 @@
               <w:rPr>
                 <w:sz w:val="28"/>
               </w:rPr>
-              <w:t xml:space="preserve">Test failed as the </w:t>
-            </w:r>
-            <w:r>
-              <w:rPr>
-                <w:sz w:val="28"/>
-              </w:rPr>
-              <w:t>function</w:t>
-            </w:r>
-            <w:r>
-              <w:rPr>
-                <w:sz w:val="28"/>
-              </w:rPr>
-              <w:t xml:space="preserve"> is incomplete</w:t>
+              <w:t>Agent</w:t>
+            </w:r>
+            <w:r>
+              <w:rPr>
+                <w:sz w:val="28"/>
+              </w:rPr>
+              <w:t xml:space="preserve"> Home Screen appears</w:t>
             </w:r>
           </w:p>
         </w:tc>
@@ -2705,8 +2711,8 @@
         <w:tblLook w:val="04A0" w:firstRow="1" w:lastRow="0" w:firstColumn="1" w:lastColumn="0" w:noHBand="0" w:noVBand="1"/>
       </w:tblPr>
       <w:tblGrid>
-        <w:gridCol w:w="2088"/>
-        <w:gridCol w:w="7488"/>
+        <w:gridCol w:w="2077"/>
+        <w:gridCol w:w="7263"/>
       </w:tblGrid>
       <w:tr>
         <w:trPr>
@@ -3225,7 +3231,7 @@
               <w:rPr>
                 <w:sz w:val="28"/>
               </w:rPr>
-              <w:t>Test failed as the function is incomplete</w:t>
+              <w:t>Alert is popped up.</w:t>
             </w:r>
           </w:p>
         </w:tc>
@@ -3246,8 +3252,8 @@
         <w:tblLook w:val="04A0" w:firstRow="1" w:lastRow="0" w:firstColumn="1" w:lastColumn="0" w:noHBand="0" w:noVBand="1"/>
       </w:tblPr>
       <w:tblGrid>
-        <w:gridCol w:w="2088"/>
-        <w:gridCol w:w="7488"/>
+        <w:gridCol w:w="2078"/>
+        <w:gridCol w:w="7262"/>
       </w:tblGrid>
       <w:tr>
         <w:trPr>
@@ -3884,8 +3890,8 @@
         <w:tblLook w:val="04A0" w:firstRow="1" w:lastRow="0" w:firstColumn="1" w:lastColumn="0" w:noHBand="0" w:noVBand="1"/>
       </w:tblPr>
       <w:tblGrid>
-        <w:gridCol w:w="2088"/>
-        <w:gridCol w:w="7488"/>
+        <w:gridCol w:w="2078"/>
+        <w:gridCol w:w="7262"/>
       </w:tblGrid>
       <w:tr>
         <w:trPr>
@@ -4453,8 +4459,8 @@
         <w:tblLook w:val="04A0" w:firstRow="1" w:lastRow="0" w:firstColumn="1" w:lastColumn="0" w:noHBand="0" w:noVBand="1"/>
       </w:tblPr>
       <w:tblGrid>
-        <w:gridCol w:w="2088"/>
-        <w:gridCol w:w="7488"/>
+        <w:gridCol w:w="2078"/>
+        <w:gridCol w:w="7262"/>
       </w:tblGrid>
       <w:tr>
         <w:trPr>
@@ -4652,30 +4658,22 @@
               <w:rPr>
                 <w:sz w:val="28"/>
               </w:rPr>
-              <w:t>Username: 1</w:t>
-            </w:r>
-          </w:p>
-          <w:p>
-            <w:pPr>
-              <w:cnfStyle w:val="000000000000" w:firstRow="0" w:lastRow="0" w:firstColumn="0" w:lastColumn="0" w:oddVBand="0" w:evenVBand="0" w:oddHBand="0" w:evenHBand="0" w:firstRowFirstColumn="0" w:firstRowLastColumn="0" w:lastRowFirstColumn="0" w:lastRowLastColumn="0"/>
-              <w:rPr>
-                <w:sz w:val="28"/>
-              </w:rPr>
-            </w:pPr>
-            <w:r>
-              <w:rPr>
-                <w:sz w:val="28"/>
-              </w:rPr>
-              <w:t xml:space="preserve">Password: </w:t>
-            </w:r>
-            <w:proofErr w:type="spellStart"/>
-            <w:r>
-              <w:rPr>
-                <w:sz w:val="28"/>
-              </w:rPr>
-              <w:t>abc</w:t>
-            </w:r>
-            <w:proofErr w:type="spellEnd"/>
+              <w:t>Username: Agent1</w:t>
+            </w:r>
+          </w:p>
+          <w:p>
+            <w:pPr>
+              <w:cnfStyle w:val="000000000000" w:firstRow="0" w:lastRow="0" w:firstColumn="0" w:lastColumn="0" w:oddVBand="0" w:evenVBand="0" w:oddHBand="0" w:evenHBand="0" w:firstRowFirstColumn="0" w:firstRowLastColumn="0" w:lastRowFirstColumn="0" w:lastRowLastColumn="0"/>
+              <w:rPr>
+                <w:sz w:val="28"/>
+              </w:rPr>
+            </w:pPr>
+            <w:r>
+              <w:rPr>
+                <w:sz w:val="28"/>
+              </w:rPr>
+              <w:t>Password: password</w:t>
+            </w:r>
           </w:p>
           <w:p>
             <w:pPr>
@@ -4923,8 +4921,8 @@
         <w:tblLook w:val="04A0" w:firstRow="1" w:lastRow="0" w:firstColumn="1" w:lastColumn="0" w:noHBand="0" w:noVBand="1"/>
       </w:tblPr>
       <w:tblGrid>
-        <w:gridCol w:w="2088"/>
-        <w:gridCol w:w="7488"/>
+        <w:gridCol w:w="2078"/>
+        <w:gridCol w:w="7262"/>
       </w:tblGrid>
       <w:tr>
         <w:trPr>
@@ -4944,35 +4942,30 @@
             </w:pPr>
             <w:r>
               <w:rPr>
-                <w:color w:val="FF0000"/>
                 <w:sz w:val="28"/>
               </w:rPr>
               <w:t>Test Case: 010</w:t>
             </w:r>
             <w:r>
               <w:rPr>
-                <w:color w:val="FF0000"/>
                 <w:sz w:val="28"/>
               </w:rPr>
               <w:t xml:space="preserve"> </w:t>
             </w:r>
             <w:r>
               <w:rPr>
-                <w:color w:val="FF0000"/>
                 <w:sz w:val="28"/>
               </w:rPr>
               <w:t>View a</w:t>
             </w:r>
             <w:r>
               <w:rPr>
-                <w:color w:val="FF0000"/>
                 <w:sz w:val="28"/>
               </w:rPr>
               <w:t>n</w:t>
             </w:r>
             <w:r>
               <w:rPr>
-                <w:color w:val="FF0000"/>
                 <w:sz w:val="28"/>
               </w:rPr>
               <w:t xml:space="preserve"> Existing Property</w:t>
@@ -5153,6 +5146,34 @@
               <w:rPr>
                 <w:sz w:val="28"/>
               </w:rPr>
+              <w:t>Username: admin</w:t>
+            </w:r>
+          </w:p>
+          <w:p>
+            <w:pPr>
+              <w:cnfStyle w:val="000000000000" w:firstRow="0" w:lastRow="0" w:firstColumn="0" w:lastColumn="0" w:oddVBand="0" w:evenVBand="0" w:oddHBand="0" w:evenHBand="0" w:firstRowFirstColumn="0" w:firstRowLastColumn="0" w:lastRowFirstColumn="0" w:lastRowLastColumn="0"/>
+              <w:rPr>
+                <w:sz w:val="28"/>
+              </w:rPr>
+            </w:pPr>
+            <w:r>
+              <w:rPr>
+                <w:sz w:val="28"/>
+              </w:rPr>
+              <w:t>Password: fatty21</w:t>
+            </w:r>
+          </w:p>
+          <w:p>
+            <w:pPr>
+              <w:cnfStyle w:val="000000000000" w:firstRow="0" w:lastRow="0" w:firstColumn="0" w:lastColumn="0" w:oddVBand="0" w:evenVBand="0" w:oddHBand="0" w:evenHBand="0" w:firstRowFirstColumn="0" w:firstRowLastColumn="0" w:lastRowFirstColumn="0" w:lastRowLastColumn="0"/>
+              <w:rPr>
+                <w:sz w:val="28"/>
+              </w:rPr>
+            </w:pPr>
+            <w:r>
+              <w:rPr>
+                <w:sz w:val="28"/>
+              </w:rPr>
               <w:t>Property = 123 Mary St. Brisbane 4000</w:t>
             </w:r>
           </w:p>
@@ -5210,6 +5231,20 @@
               <w:rPr>
                 <w:sz w:val="28"/>
               </w:rPr>
+              <w:t>Login with username admin and password fatty21</w:t>
+            </w:r>
+          </w:p>
+          <w:p>
+            <w:pPr>
+              <w:cnfStyle w:val="000000100000" w:firstRow="0" w:lastRow="0" w:firstColumn="0" w:lastColumn="0" w:oddVBand="0" w:evenVBand="0" w:oddHBand="1" w:evenHBand="0" w:firstRowFirstColumn="0" w:firstRowLastColumn="0" w:lastRowFirstColumn="0" w:lastRowLastColumn="0"/>
+              <w:rPr>
+                <w:sz w:val="28"/>
+              </w:rPr>
+            </w:pPr>
+            <w:r>
+              <w:rPr>
+                <w:sz w:val="28"/>
+              </w:rPr>
               <w:t xml:space="preserve">Click “Property List” </w:t>
             </w:r>
           </w:p>
@@ -5308,6 +5343,7 @@
               <w:rPr>
                 <w:sz w:val="28"/>
               </w:rPr>
+              <w:lastRenderedPageBreak/>
               <w:t>Actual Outcome:</w:t>
             </w:r>
           </w:p>
@@ -5327,8 +5363,22 @@
               <w:rPr>
                 <w:sz w:val="28"/>
               </w:rPr>
-              <w:t>Test failed as the function is incomplete</w:t>
-            </w:r>
+              <w:t>The property details page is shown</w:t>
+            </w:r>
+            <w:r>
+              <w:rPr>
+                <w:sz w:val="28"/>
+              </w:rPr>
+              <w:t xml:space="preserve"> </w:t>
+            </w:r>
+            <w:proofErr w:type="spellStart"/>
+            <w:r>
+              <w:rPr>
+                <w:sz w:val="28"/>
+              </w:rPr>
+              <w:t>correcly</w:t>
+            </w:r>
+            <w:proofErr w:type="spellEnd"/>
           </w:p>
         </w:tc>
       </w:tr>
@@ -5347,8 +5397,8 @@
         <w:tblLook w:val="04A0" w:firstRow="1" w:lastRow="0" w:firstColumn="1" w:lastColumn="0" w:noHBand="0" w:noVBand="1"/>
       </w:tblPr>
       <w:tblGrid>
-        <w:gridCol w:w="2088"/>
-        <w:gridCol w:w="7488"/>
+        <w:gridCol w:w="2076"/>
+        <w:gridCol w:w="7264"/>
       </w:tblGrid>
       <w:tr>
         <w:trPr>
@@ -5368,32 +5418,21 @@
             </w:pPr>
             <w:r>
               <w:rPr>
-                <w:color w:val="FF0000"/>
-                <w:sz w:val="28"/>
-              </w:rPr>
-              <w:lastRenderedPageBreak/>
+                <w:sz w:val="28"/>
+              </w:rPr>
               <w:t>Tes</w:t>
             </w:r>
             <w:r>
               <w:rPr>
-                <w:color w:val="FF0000"/>
                 <w:sz w:val="28"/>
               </w:rPr>
               <w:t>t Case: 011</w:t>
             </w:r>
             <w:r>
               <w:rPr>
-                <w:color w:val="FF0000"/>
-                <w:sz w:val="28"/>
-              </w:rPr>
-              <w:t xml:space="preserve"> </w:t>
-            </w:r>
-            <w:r>
-              <w:rPr>
-                <w:color w:val="FF0000"/>
-                <w:sz w:val="28"/>
-              </w:rPr>
-              <w:t>Property searching search criteria: street number</w:t>
+                <w:sz w:val="28"/>
+              </w:rPr>
+              <w:t xml:space="preserve"> Property searching search criteria: street number</w:t>
             </w:r>
           </w:p>
         </w:tc>
@@ -5595,6 +5634,40 @@
               <w:rPr>
                 <w:sz w:val="28"/>
               </w:rPr>
+              <w:t>Username:</w:t>
+            </w:r>
+            <w:r>
+              <w:rPr>
+                <w:sz w:val="28"/>
+              </w:rPr>
+              <w:t>tenant1</w:t>
+            </w:r>
+          </w:p>
+          <w:p>
+            <w:pPr>
+              <w:cnfStyle w:val="000000000000" w:firstRow="0" w:lastRow="0" w:firstColumn="0" w:lastColumn="0" w:oddVBand="0" w:evenVBand="0" w:oddHBand="0" w:evenHBand="0" w:firstRowFirstColumn="0" w:firstRowLastColumn="0" w:lastRowFirstColumn="0" w:lastRowLastColumn="0"/>
+              <w:rPr>
+                <w:sz w:val="28"/>
+              </w:rPr>
+            </w:pPr>
+            <w:r>
+              <w:rPr>
+                <w:sz w:val="28"/>
+              </w:rPr>
+              <w:t>Password: password</w:t>
+            </w:r>
+          </w:p>
+          <w:p>
+            <w:pPr>
+              <w:cnfStyle w:val="000000000000" w:firstRow="0" w:lastRow="0" w:firstColumn="0" w:lastColumn="0" w:oddVBand="0" w:evenVBand="0" w:oddHBand="0" w:evenHBand="0" w:firstRowFirstColumn="0" w:firstRowLastColumn="0" w:lastRowFirstColumn="0" w:lastRowLastColumn="0"/>
+              <w:rPr>
+                <w:sz w:val="28"/>
+              </w:rPr>
+            </w:pPr>
+            <w:r>
+              <w:rPr>
+                <w:sz w:val="28"/>
+              </w:rPr>
               <w:t>Property = 123 Mary St. Brisbane 4000</w:t>
             </w:r>
           </w:p>
@@ -5652,6 +5725,20 @@
               <w:rPr>
                 <w:sz w:val="28"/>
               </w:rPr>
+              <w:t>Login with username admin and password fatty21</w:t>
+            </w:r>
+          </w:p>
+          <w:p>
+            <w:pPr>
+              <w:cnfStyle w:val="000000100000" w:firstRow="0" w:lastRow="0" w:firstColumn="0" w:lastColumn="0" w:oddVBand="0" w:evenVBand="0" w:oddHBand="1" w:evenHBand="0" w:firstRowFirstColumn="0" w:firstRowLastColumn="0" w:lastRowFirstColumn="0" w:lastRowLastColumn="0"/>
+              <w:rPr>
+                <w:sz w:val="28"/>
+              </w:rPr>
+            </w:pPr>
+            <w:r>
+              <w:rPr>
+                <w:sz w:val="28"/>
+              </w:rPr>
               <w:t>Type “123” in the search bar</w:t>
             </w:r>
           </w:p>
@@ -5763,7 +5850,13 @@
               <w:rPr>
                 <w:sz w:val="28"/>
               </w:rPr>
-              <w:t>Test failed as the function is incomplete</w:t>
+              <w:t>The property details page is shown</w:t>
+            </w:r>
+            <w:r>
+              <w:rPr>
+                <w:sz w:val="28"/>
+              </w:rPr>
+              <w:t xml:space="preserve"> correctly</w:t>
             </w:r>
           </w:p>
         </w:tc>
@@ -5783,8 +5876,8 @@
         <w:tblLook w:val="04A0" w:firstRow="1" w:lastRow="0" w:firstColumn="1" w:lastColumn="0" w:noHBand="0" w:noVBand="1"/>
       </w:tblPr>
       <w:tblGrid>
-        <w:gridCol w:w="2088"/>
-        <w:gridCol w:w="7488"/>
+        <w:gridCol w:w="2078"/>
+        <w:gridCol w:w="7262"/>
       </w:tblGrid>
       <w:tr>
         <w:trPr>
@@ -5804,24 +5897,15 @@
             </w:pPr>
             <w:r>
               <w:rPr>
-                <w:color w:val="FF0000"/>
                 <w:sz w:val="28"/>
               </w:rPr>
               <w:t>Test Case: 012</w:t>
             </w:r>
             <w:r>
               <w:rPr>
-                <w:color w:val="FF0000"/>
-                <w:sz w:val="28"/>
-              </w:rPr>
-              <w:t xml:space="preserve"> </w:t>
-            </w:r>
-            <w:r>
-              <w:rPr>
-                <w:color w:val="FF0000"/>
-                <w:sz w:val="28"/>
-              </w:rPr>
-              <w:t>Property searching search criteria: postcode</w:t>
+                <w:sz w:val="28"/>
+              </w:rPr>
+              <w:t xml:space="preserve"> Property searching search criteria: postcode</w:t>
             </w:r>
           </w:p>
         </w:tc>
@@ -6023,6 +6107,46 @@
               <w:rPr>
                 <w:sz w:val="28"/>
               </w:rPr>
+              <w:t>Username:</w:t>
+            </w:r>
+            <w:r>
+              <w:rPr>
+                <w:sz w:val="28"/>
+              </w:rPr>
+              <w:t xml:space="preserve"> tenant1</w:t>
+            </w:r>
+          </w:p>
+          <w:p>
+            <w:pPr>
+              <w:cnfStyle w:val="000000000000" w:firstRow="0" w:lastRow="0" w:firstColumn="0" w:lastColumn="0" w:oddVBand="0" w:evenVBand="0" w:oddHBand="0" w:evenHBand="0" w:firstRowFirstColumn="0" w:firstRowLastColumn="0" w:lastRowFirstColumn="0" w:lastRowLastColumn="0"/>
+              <w:rPr>
+                <w:sz w:val="28"/>
+              </w:rPr>
+            </w:pPr>
+            <w:r>
+              <w:rPr>
+                <w:sz w:val="28"/>
+              </w:rPr>
+              <w:t xml:space="preserve">Password: </w:t>
+            </w:r>
+            <w:r>
+              <w:rPr>
+                <w:sz w:val="28"/>
+              </w:rPr>
+              <w:t xml:space="preserve"> password</w:t>
+            </w:r>
+          </w:p>
+          <w:p>
+            <w:pPr>
+              <w:cnfStyle w:val="000000000000" w:firstRow="0" w:lastRow="0" w:firstColumn="0" w:lastColumn="0" w:oddVBand="0" w:evenVBand="0" w:oddHBand="0" w:evenHBand="0" w:firstRowFirstColumn="0" w:firstRowLastColumn="0" w:lastRowFirstColumn="0" w:lastRowLastColumn="0"/>
+              <w:rPr>
+                <w:sz w:val="28"/>
+              </w:rPr>
+            </w:pPr>
+            <w:r>
+              <w:rPr>
+                <w:sz w:val="28"/>
+              </w:rPr>
               <w:t>Property = 123 Mary St. Brisbane 4000</w:t>
             </w:r>
           </w:p>
@@ -6080,6 +6204,40 @@
               <w:rPr>
                 <w:sz w:val="28"/>
               </w:rPr>
+              <w:t xml:space="preserve">Login with username </w:t>
+            </w:r>
+            <w:r>
+              <w:rPr>
+                <w:sz w:val="28"/>
+              </w:rPr>
+              <w:t>tenant</w:t>
+            </w:r>
+            <w:r>
+              <w:rPr>
+                <w:sz w:val="28"/>
+              </w:rPr>
+              <w:t xml:space="preserve"> and password </w:t>
+            </w:r>
+            <w:proofErr w:type="spellStart"/>
+            <w:r>
+              <w:rPr>
+                <w:sz w:val="28"/>
+              </w:rPr>
+              <w:t>password</w:t>
+            </w:r>
+            <w:proofErr w:type="spellEnd"/>
+          </w:p>
+          <w:p>
+            <w:pPr>
+              <w:cnfStyle w:val="000000100000" w:firstRow="0" w:lastRow="0" w:firstColumn="0" w:lastColumn="0" w:oddVBand="0" w:evenVBand="0" w:oddHBand="1" w:evenHBand="0" w:firstRowFirstColumn="0" w:firstRowLastColumn="0" w:lastRowFirstColumn="0" w:lastRowLastColumn="0"/>
+              <w:rPr>
+                <w:sz w:val="28"/>
+              </w:rPr>
+            </w:pPr>
+            <w:r>
+              <w:rPr>
+                <w:sz w:val="28"/>
+              </w:rPr>
               <w:t>Type “4000” in the search bar</w:t>
             </w:r>
           </w:p>
@@ -6108,6 +6266,7 @@
               <w:rPr>
                 <w:sz w:val="28"/>
               </w:rPr>
+              <w:lastRenderedPageBreak/>
               <w:t>Read the property details</w:t>
             </w:r>
           </w:p>
@@ -6129,6 +6288,7 @@
               <w:rPr>
                 <w:sz w:val="28"/>
               </w:rPr>
+              <w:lastRenderedPageBreak/>
               <w:t>Expected Outcome:</w:t>
             </w:r>
           </w:p>
@@ -6191,7 +6351,13 @@
               <w:rPr>
                 <w:sz w:val="28"/>
               </w:rPr>
-              <w:t>Test failed as the function is incomplete</w:t>
+              <w:t>The property details page is shown</w:t>
+            </w:r>
+            <w:r>
+              <w:rPr>
+                <w:sz w:val="28"/>
+              </w:rPr>
+              <w:t xml:space="preserve"> correctly</w:t>
             </w:r>
           </w:p>
         </w:tc>
@@ -6218,8 +6384,8 @@
         <w:tblLook w:val="04A0" w:firstRow="1" w:lastRow="0" w:firstColumn="1" w:lastColumn="0" w:noHBand="0" w:noVBand="1"/>
       </w:tblPr>
       <w:tblGrid>
-        <w:gridCol w:w="2088"/>
-        <w:gridCol w:w="7488"/>
+        <w:gridCol w:w="2078"/>
+        <w:gridCol w:w="7262"/>
       </w:tblGrid>
       <w:tr>
         <w:trPr>
@@ -6239,31 +6405,21 @@
             </w:pPr>
             <w:r>
               <w:rPr>
-                <w:color w:val="FF0000"/>
                 <w:sz w:val="28"/>
               </w:rPr>
               <w:t>Test Case: 0</w:t>
             </w:r>
             <w:r>
               <w:rPr>
-                <w:color w:val="FF0000"/>
                 <w:sz w:val="28"/>
               </w:rPr>
               <w:t>13</w:t>
             </w:r>
             <w:r>
               <w:rPr>
-                <w:color w:val="FF0000"/>
-                <w:sz w:val="28"/>
-              </w:rPr>
-              <w:t xml:space="preserve"> </w:t>
-            </w:r>
-            <w:r>
-              <w:rPr>
-                <w:color w:val="FF0000"/>
-                <w:sz w:val="28"/>
-              </w:rPr>
-              <w:t>Property searching search criteria: type</w:t>
+                <w:sz w:val="28"/>
+              </w:rPr>
+              <w:t xml:space="preserve"> Property searching search criteria: type</w:t>
             </w:r>
           </w:p>
         </w:tc>
@@ -6287,7 +6443,6 @@
               <w:rPr>
                 <w:sz w:val="28"/>
               </w:rPr>
-              <w:lastRenderedPageBreak/>
               <w:t>Story Card</w:t>
             </w:r>
           </w:p>
@@ -6466,6 +6621,40 @@
               <w:rPr>
                 <w:sz w:val="28"/>
               </w:rPr>
+              <w:t xml:space="preserve">Username: </w:t>
+            </w:r>
+            <w:r>
+              <w:rPr>
+                <w:sz w:val="28"/>
+              </w:rPr>
+              <w:t>Tenant1</w:t>
+            </w:r>
+          </w:p>
+          <w:p>
+            <w:pPr>
+              <w:cnfStyle w:val="000000000000" w:firstRow="0" w:lastRow="0" w:firstColumn="0" w:lastColumn="0" w:oddVBand="0" w:evenVBand="0" w:oddHBand="0" w:evenHBand="0" w:firstRowFirstColumn="0" w:firstRowLastColumn="0" w:lastRowFirstColumn="0" w:lastRowLastColumn="0"/>
+              <w:rPr>
+                <w:sz w:val="28"/>
+              </w:rPr>
+            </w:pPr>
+            <w:r>
+              <w:rPr>
+                <w:sz w:val="28"/>
+              </w:rPr>
+              <w:t>Password: password</w:t>
+            </w:r>
+          </w:p>
+          <w:p>
+            <w:pPr>
+              <w:cnfStyle w:val="000000000000" w:firstRow="0" w:lastRow="0" w:firstColumn="0" w:lastColumn="0" w:oddVBand="0" w:evenVBand="0" w:oddHBand="0" w:evenHBand="0" w:firstRowFirstColumn="0" w:firstRowLastColumn="0" w:lastRowFirstColumn="0" w:lastRowLastColumn="0"/>
+              <w:rPr>
+                <w:sz w:val="28"/>
+              </w:rPr>
+            </w:pPr>
+            <w:r>
+              <w:rPr>
+                <w:sz w:val="28"/>
+              </w:rPr>
               <w:t>Property = 123 Mary St. Brisbane 4000</w:t>
             </w:r>
           </w:p>
@@ -6523,6 +6712,20 @@
               <w:rPr>
                 <w:sz w:val="28"/>
               </w:rPr>
+              <w:t>Login with username admin and password fatty21</w:t>
+            </w:r>
+          </w:p>
+          <w:p>
+            <w:pPr>
+              <w:cnfStyle w:val="000000100000" w:firstRow="0" w:lastRow="0" w:firstColumn="0" w:lastColumn="0" w:oddVBand="0" w:evenVBand="0" w:oddHBand="1" w:evenHBand="0" w:firstRowFirstColumn="0" w:firstRowLastColumn="0" w:lastRowFirstColumn="0" w:lastRowLastColumn="0"/>
+              <w:rPr>
+                <w:sz w:val="28"/>
+              </w:rPr>
+            </w:pPr>
+            <w:r>
+              <w:rPr>
+                <w:sz w:val="28"/>
+              </w:rPr>
               <w:t>Type “apartment” in the search bar</w:t>
             </w:r>
           </w:p>
@@ -6634,7 +6837,13 @@
               <w:rPr>
                 <w:sz w:val="28"/>
               </w:rPr>
-              <w:t>Test failed as the function is incomplete</w:t>
+              <w:t>The property details page is shown</w:t>
+            </w:r>
+            <w:r>
+              <w:rPr>
+                <w:sz w:val="28"/>
+              </w:rPr>
+              <w:t xml:space="preserve"> correctly</w:t>
             </w:r>
           </w:p>
         </w:tc>
@@ -6661,8 +6870,8 @@
         <w:tblLook w:val="04A0" w:firstRow="1" w:lastRow="0" w:firstColumn="1" w:lastColumn="0" w:noHBand="0" w:noVBand="1"/>
       </w:tblPr>
       <w:tblGrid>
-        <w:gridCol w:w="2088"/>
-        <w:gridCol w:w="7488"/>
+        <w:gridCol w:w="2077"/>
+        <w:gridCol w:w="7263"/>
       </w:tblGrid>
       <w:tr>
         <w:trPr>
@@ -6930,6 +7139,7 @@
               <w:rPr>
                 <w:sz w:val="28"/>
               </w:rPr>
+              <w:lastRenderedPageBreak/>
               <w:t>Password = password</w:t>
             </w:r>
             <w:r>
@@ -7133,6 +7343,7 @@
               <w:rPr>
                 <w:sz w:val="28"/>
               </w:rPr>
+              <w:lastRenderedPageBreak/>
               <w:t>Steps:</w:t>
             </w:r>
           </w:p>
@@ -7152,35 +7363,20 @@
               <w:rPr>
                 <w:sz w:val="28"/>
               </w:rPr>
-              <w:t>Click “Owner”</w:t>
-            </w:r>
-          </w:p>
-          <w:p>
-            <w:pPr>
-              <w:cnfStyle w:val="000000100000" w:firstRow="0" w:lastRow="0" w:firstColumn="0" w:lastColumn="0" w:oddVBand="0" w:evenVBand="0" w:oddHBand="1" w:evenHBand="0" w:firstRowFirstColumn="0" w:firstRowLastColumn="0" w:lastRowFirstColumn="0" w:lastRowLastColumn="0"/>
-              <w:rPr>
-                <w:sz w:val="28"/>
-              </w:rPr>
-            </w:pPr>
-            <w:r>
-              <w:rPr>
-                <w:sz w:val="28"/>
-              </w:rPr>
-              <w:t>Username = 1</w:t>
-            </w:r>
-          </w:p>
-          <w:p>
-            <w:pPr>
-              <w:cnfStyle w:val="000000100000" w:firstRow="0" w:lastRow="0" w:firstColumn="0" w:lastColumn="0" w:oddVBand="0" w:evenVBand="0" w:oddHBand="1" w:evenHBand="0" w:firstRowFirstColumn="0" w:firstRowLastColumn="0" w:lastRowFirstColumn="0" w:lastRowLastColumn="0"/>
-              <w:rPr>
-                <w:sz w:val="28"/>
-              </w:rPr>
-            </w:pPr>
-            <w:r>
-              <w:rPr>
-                <w:sz w:val="28"/>
-              </w:rPr>
-              <w:lastRenderedPageBreak/>
+              <w:t>Username = Owner1</w:t>
+            </w:r>
+          </w:p>
+          <w:p>
+            <w:pPr>
+              <w:cnfStyle w:val="000000100000" w:firstRow="0" w:lastRow="0" w:firstColumn="0" w:lastColumn="0" w:oddVBand="0" w:evenVBand="0" w:oddHBand="1" w:evenHBand="0" w:firstRowFirstColumn="0" w:firstRowLastColumn="0" w:lastRowFirstColumn="0" w:lastRowLastColumn="0"/>
+              <w:rPr>
+                <w:sz w:val="28"/>
+              </w:rPr>
+            </w:pPr>
+            <w:r>
+              <w:rPr>
+                <w:sz w:val="28"/>
+              </w:rPr>
               <w:t>Password = password</w:t>
             </w:r>
           </w:p>
@@ -7195,56 +7391,49 @@
               <w:rPr>
                 <w:sz w:val="28"/>
               </w:rPr>
-              <w:t>Click “Property Registration”</w:t>
-            </w:r>
-          </w:p>
-          <w:p>
-            <w:pPr>
-              <w:cnfStyle w:val="000000100000" w:firstRow="0" w:lastRow="0" w:firstColumn="0" w:lastColumn="0" w:oddVBand="0" w:evenVBand="0" w:oddHBand="1" w:evenHBand="0" w:firstRowFirstColumn="0" w:firstRowLastColumn="0" w:lastRowFirstColumn="0" w:lastRowLastColumn="0"/>
-              <w:rPr>
-                <w:sz w:val="28"/>
-              </w:rPr>
-            </w:pPr>
-            <w:r>
-              <w:rPr>
-                <w:sz w:val="28"/>
-              </w:rPr>
-              <w:t>Enter Property Details</w:t>
-            </w:r>
-          </w:p>
-          <w:p>
-            <w:pPr>
-              <w:cnfStyle w:val="000000100000" w:firstRow="0" w:lastRow="0" w:firstColumn="0" w:lastColumn="0" w:oddVBand="0" w:evenVBand="0" w:oddHBand="1" w:evenHBand="0" w:firstRowFirstColumn="0" w:firstRowLastColumn="0" w:lastRowFirstColumn="0" w:lastRowLastColumn="0"/>
-              <w:rPr>
-                <w:sz w:val="28"/>
-              </w:rPr>
-            </w:pPr>
-            <w:r>
-              <w:rPr>
-                <w:sz w:val="28"/>
-              </w:rPr>
-              <w:t>Click “Create”</w:t>
-            </w:r>
-          </w:p>
-        </w:tc>
-      </w:tr>
-      <w:tr>
-        <w:tc>
-          <w:tcPr>
-            <w:cnfStyle w:val="001000000000" w:firstRow="0" w:lastRow="0" w:firstColumn="1" w:lastColumn="0" w:oddVBand="0" w:evenVBand="0" w:oddHBand="0" w:evenHBand="0" w:firstRowFirstColumn="0" w:firstRowLastColumn="0" w:lastRowFirstColumn="0" w:lastRowLastColumn="0"/>
-            <w:tcW w:w="2088" w:type="dxa"/>
-          </w:tcPr>
-          <w:p>
-            <w:pPr>
-              <w:rPr>
-                <w:sz w:val="28"/>
-              </w:rPr>
-            </w:pPr>
-            <w:r>
-              <w:rPr>
-                <w:sz w:val="28"/>
-              </w:rPr>
-              <w:lastRenderedPageBreak/>
+              <w:t>Type 4000 in the search bar and hit enter</w:t>
+            </w:r>
+          </w:p>
+          <w:p>
+            <w:pPr>
+              <w:cnfStyle w:val="000000100000" w:firstRow="0" w:lastRow="0" w:firstColumn="0" w:lastColumn="0" w:oddVBand="0" w:evenVBand="0" w:oddHBand="1" w:evenHBand="0" w:firstRowFirstColumn="0" w:firstRowLastColumn="0" w:lastRowFirstColumn="0" w:lastRowLastColumn="0"/>
+              <w:rPr>
+                <w:sz w:val="28"/>
+              </w:rPr>
+            </w:pPr>
+            <w:r>
+              <w:rPr>
+                <w:sz w:val="28"/>
+              </w:rPr>
+              <w:t>Select the appropriate property</w:t>
+            </w:r>
+          </w:p>
+          <w:p>
+            <w:pPr>
+              <w:cnfStyle w:val="000000100000" w:firstRow="0" w:lastRow="0" w:firstColumn="0" w:lastColumn="0" w:oddVBand="0" w:evenVBand="0" w:oddHBand="1" w:evenHBand="0" w:firstRowFirstColumn="0" w:firstRowLastColumn="0" w:lastRowFirstColumn="0" w:lastRowLastColumn="0"/>
+              <w:rPr>
+                <w:sz w:val="28"/>
+              </w:rPr>
+            </w:pPr>
+          </w:p>
+        </w:tc>
+      </w:tr>
+      <w:tr>
+        <w:tc>
+          <w:tcPr>
+            <w:cnfStyle w:val="001000000000" w:firstRow="0" w:lastRow="0" w:firstColumn="1" w:lastColumn="0" w:oddVBand="0" w:evenVBand="0" w:oddHBand="0" w:evenHBand="0" w:firstRowFirstColumn="0" w:firstRowLastColumn="0" w:lastRowFirstColumn="0" w:lastRowLastColumn="0"/>
+            <w:tcW w:w="2088" w:type="dxa"/>
+          </w:tcPr>
+          <w:p>
+            <w:pPr>
+              <w:rPr>
+                <w:sz w:val="28"/>
+              </w:rPr>
+            </w:pPr>
+            <w:r>
+              <w:rPr>
+                <w:sz w:val="28"/>
+              </w:rPr>
               <w:t>Expected Outcome:</w:t>
             </w:r>
           </w:p>
@@ -7263,35 +7452,8 @@
             <w:r>
               <w:rPr>
                 <w:sz w:val="28"/>
-                <w:lang w:val="en-AU"/>
-              </w:rPr>
-              <w:t>Properties should be able to be registered, and all information pertaining to the registration of said properties should be stored in the database.</w:t>
-            </w:r>
-          </w:p>
-          <w:p>
-            <w:pPr>
-              <w:cnfStyle w:val="000000000000" w:firstRow="0" w:lastRow="0" w:firstColumn="0" w:lastColumn="0" w:oddVBand="0" w:evenVBand="0" w:oddHBand="0" w:evenHBand="0" w:firstRowFirstColumn="0" w:firstRowLastColumn="0" w:lastRowFirstColumn="0" w:lastRowLastColumn="0"/>
-              <w:rPr>
-                <w:sz w:val="28"/>
-              </w:rPr>
-            </w:pPr>
-            <w:r>
-              <w:rPr>
-                <w:sz w:val="28"/>
-              </w:rPr>
-              <w:t>Property</w:t>
-            </w:r>
-            <w:r>
-              <w:rPr>
-                <w:sz w:val="28"/>
-              </w:rPr>
-              <w:t>’s</w:t>
-            </w:r>
-            <w:r>
-              <w:rPr>
-                <w:sz w:val="28"/>
-              </w:rPr>
-              <w:t xml:space="preserve"> status is pending approval.</w:t>
+              </w:rPr>
+              <w:t>The property details page is shown</w:t>
             </w:r>
           </w:p>
         </w:tc>
@@ -7334,7 +7496,13 @@
               <w:rPr>
                 <w:sz w:val="28"/>
               </w:rPr>
-              <w:t>Test failed as the function is incomplete</w:t>
+              <w:t>The property details page is shown</w:t>
+            </w:r>
+            <w:r>
+              <w:rPr>
+                <w:sz w:val="28"/>
+              </w:rPr>
+              <w:t xml:space="preserve"> correctly</w:t>
             </w:r>
           </w:p>
         </w:tc>
@@ -7354,8 +7522,8 @@
         <w:tblLook w:val="04A0" w:firstRow="1" w:lastRow="0" w:firstColumn="1" w:lastColumn="0" w:noHBand="0" w:noVBand="1"/>
       </w:tblPr>
       <w:tblGrid>
-        <w:gridCol w:w="2088"/>
-        <w:gridCol w:w="7488"/>
+        <w:gridCol w:w="2077"/>
+        <w:gridCol w:w="7263"/>
       </w:tblGrid>
       <w:tr>
         <w:trPr>
@@ -7732,6 +7900,7 @@
               <w:rPr>
                 <w:sz w:val="28"/>
               </w:rPr>
+              <w:lastRenderedPageBreak/>
               <w:t>Bedrooms: 2</w:t>
             </w:r>
           </w:p>
@@ -7770,6 +7939,7 @@
               <w:rPr>
                 <w:sz w:val="28"/>
               </w:rPr>
+              <w:lastRenderedPageBreak/>
               <w:t>Steps:</w:t>
             </w:r>
           </w:p>
@@ -7929,7 +8099,6 @@
               <w:rPr>
                 <w:sz w:val="28"/>
               </w:rPr>
-              <w:lastRenderedPageBreak/>
               <w:t>Actual Outcome:</w:t>
             </w:r>
           </w:p>
@@ -7969,8 +8138,8 @@
         <w:tblLook w:val="04A0" w:firstRow="1" w:lastRow="0" w:firstColumn="1" w:lastColumn="0" w:noHBand="0" w:noVBand="1"/>
       </w:tblPr>
       <w:tblGrid>
-        <w:gridCol w:w="2088"/>
-        <w:gridCol w:w="7488"/>
+        <w:gridCol w:w="2077"/>
+        <w:gridCol w:w="7263"/>
       </w:tblGrid>
       <w:tr>
         <w:trPr>
@@ -8539,6 +8708,7 @@
               <w:rPr>
                 <w:sz w:val="28"/>
               </w:rPr>
+              <w:lastRenderedPageBreak/>
               <w:t>Expected Outcome:</w:t>
             </w:r>
           </w:p>
@@ -8621,8 +8791,8 @@
         <w:tblLook w:val="04A0" w:firstRow="1" w:lastRow="0" w:firstColumn="1" w:lastColumn="0" w:noHBand="0" w:noVBand="1"/>
       </w:tblPr>
       <w:tblGrid>
-        <w:gridCol w:w="2088"/>
-        <w:gridCol w:w="7488"/>
+        <w:gridCol w:w="2077"/>
+        <w:gridCol w:w="7263"/>
       </w:tblGrid>
       <w:tr>
         <w:trPr>
@@ -8813,7 +8983,6 @@
               <w:rPr>
                 <w:sz w:val="28"/>
               </w:rPr>
-              <w:lastRenderedPageBreak/>
               <w:t>Test Data:</w:t>
             </w:r>
           </w:p>
@@ -9294,9 +9463,9 @@
         <w:tblLook w:val="04A0" w:firstRow="1" w:lastRow="0" w:firstColumn="1" w:lastColumn="0" w:noHBand="0" w:noVBand="1"/>
       </w:tblPr>
       <w:tblGrid>
-        <w:gridCol w:w="2088"/>
-        <w:gridCol w:w="90"/>
-        <w:gridCol w:w="7398"/>
+        <w:gridCol w:w="2076"/>
+        <w:gridCol w:w="88"/>
+        <w:gridCol w:w="7176"/>
       </w:tblGrid>
       <w:tr>
         <w:trPr>
@@ -9318,6 +9487,7 @@
               <w:rPr>
                 <w:sz w:val="28"/>
               </w:rPr>
+              <w:lastRenderedPageBreak/>
               <w:br w:type="page"/>
               <w:t>Test Case: 01</w:t>
             </w:r>
@@ -9745,7 +9915,6 @@
               <w:rPr>
                 <w:sz w:val="28"/>
               </w:rPr>
-              <w:lastRenderedPageBreak/>
               <w:t xml:space="preserve">Username = </w:t>
             </w:r>
             <w:r>
@@ -9875,7 +10044,6 @@
               <w:rPr>
                 <w:sz w:val="28"/>
               </w:rPr>
-              <w:lastRenderedPageBreak/>
               <w:t>Expected Outcome:</w:t>
             </w:r>
           </w:p>
@@ -9980,8 +10148,8 @@
         <w:tblLook w:val="04A0" w:firstRow="1" w:lastRow="0" w:firstColumn="1" w:lastColumn="0" w:noHBand="0" w:noVBand="1"/>
       </w:tblPr>
       <w:tblGrid>
-        <w:gridCol w:w="2088"/>
-        <w:gridCol w:w="7488"/>
+        <w:gridCol w:w="2077"/>
+        <w:gridCol w:w="7263"/>
       </w:tblGrid>
       <w:tr>
         <w:trPr>
@@ -10428,6 +10596,7 @@
               <w:rPr>
                 <w:sz w:val="28"/>
               </w:rPr>
+              <w:lastRenderedPageBreak/>
               <w:t>Search by tenant name: John Snow</w:t>
             </w:r>
           </w:p>
@@ -10477,6 +10646,7 @@
               <w:rPr>
                 <w:sz w:val="28"/>
               </w:rPr>
+              <w:lastRenderedPageBreak/>
               <w:t>Expected Outcome:</w:t>
             </w:r>
           </w:p>
@@ -10559,8 +10729,8 @@
         <w:tblLook w:val="04A0" w:firstRow="1" w:lastRow="0" w:firstColumn="1" w:lastColumn="0" w:noHBand="0" w:noVBand="1"/>
       </w:tblPr>
       <w:tblGrid>
-        <w:gridCol w:w="2088"/>
-        <w:gridCol w:w="7488"/>
+        <w:gridCol w:w="2077"/>
+        <w:gridCol w:w="7263"/>
       </w:tblGrid>
       <w:tr>
         <w:trPr>
@@ -10678,7 +10848,6 @@
               <w:rPr>
                 <w:sz w:val="28"/>
               </w:rPr>
-              <w:lastRenderedPageBreak/>
               <w:t>Purpose:</w:t>
             </w:r>
           </w:p>
@@ -11149,8 +11318,8 @@
         <w:tblLook w:val="04A0" w:firstRow="1" w:lastRow="0" w:firstColumn="1" w:lastColumn="0" w:noHBand="0" w:noVBand="1"/>
       </w:tblPr>
       <w:tblGrid>
-        <w:gridCol w:w="2088"/>
-        <w:gridCol w:w="7488"/>
+        <w:gridCol w:w="2077"/>
+        <w:gridCol w:w="7263"/>
       </w:tblGrid>
       <w:tr>
         <w:trPr>
@@ -11470,6 +11639,7 @@
               <w:rPr>
                 <w:sz w:val="28"/>
               </w:rPr>
+              <w:lastRenderedPageBreak/>
               <w:t>Steps:</w:t>
             </w:r>
           </w:p>
@@ -11695,33 +11865,25 @@
               <w:rPr>
                 <w:sz w:val="28"/>
               </w:rPr>
-              <w:t xml:space="preserve">Actual </w:t>
-            </w:r>
-            <w:r>
-              <w:rPr>
-                <w:sz w:val="28"/>
-              </w:rPr>
-              <w:lastRenderedPageBreak/>
-              <w:t>Outcome:</w:t>
-            </w:r>
-          </w:p>
-        </w:tc>
-        <w:tc>
-          <w:tcPr>
-            <w:tcW w:w="7488" w:type="dxa"/>
-          </w:tcPr>
-          <w:p>
-            <w:pPr>
-              <w:cnfStyle w:val="000000100000" w:firstRow="0" w:lastRow="0" w:firstColumn="0" w:lastColumn="0" w:oddVBand="0" w:evenVBand="0" w:oddHBand="1" w:evenHBand="0" w:firstRowFirstColumn="0" w:firstRowLastColumn="0" w:lastRowFirstColumn="0" w:lastRowLastColumn="0"/>
-              <w:rPr>
-                <w:sz w:val="28"/>
-              </w:rPr>
-            </w:pPr>
-            <w:r>
-              <w:rPr>
-                <w:sz w:val="28"/>
-              </w:rPr>
-              <w:lastRenderedPageBreak/>
+              <w:t>Actual Outcome:</w:t>
+            </w:r>
+          </w:p>
+        </w:tc>
+        <w:tc>
+          <w:tcPr>
+            <w:tcW w:w="7488" w:type="dxa"/>
+          </w:tcPr>
+          <w:p>
+            <w:pPr>
+              <w:cnfStyle w:val="000000100000" w:firstRow="0" w:lastRow="0" w:firstColumn="0" w:lastColumn="0" w:oddVBand="0" w:evenVBand="0" w:oddHBand="1" w:evenHBand="0" w:firstRowFirstColumn="0" w:firstRowLastColumn="0" w:lastRowFirstColumn="0" w:lastRowLastColumn="0"/>
+              <w:rPr>
+                <w:sz w:val="28"/>
+              </w:rPr>
+            </w:pPr>
+            <w:r>
+              <w:rPr>
+                <w:sz w:val="28"/>
+              </w:rPr>
               <w:t>Test failed as the function is incomplete</w:t>
             </w:r>
           </w:p>
@@ -11742,8 +11904,8 @@
         <w:tblLook w:val="04A0" w:firstRow="1" w:lastRow="0" w:firstColumn="1" w:lastColumn="0" w:noHBand="0" w:noVBand="1"/>
       </w:tblPr>
       <w:tblGrid>
-        <w:gridCol w:w="2088"/>
-        <w:gridCol w:w="7488"/>
+        <w:gridCol w:w="2077"/>
+        <w:gridCol w:w="7263"/>
       </w:tblGrid>
       <w:tr>
         <w:trPr>
@@ -12367,6 +12529,7 @@
               <w:rPr>
                 <w:sz w:val="28"/>
               </w:rPr>
+              <w:lastRenderedPageBreak/>
               <w:t>Actual Outcome:</w:t>
             </w:r>
           </w:p>
@@ -12407,8 +12570,8 @@
         <w:tblLook w:val="04A0" w:firstRow="1" w:lastRow="0" w:firstColumn="1" w:lastColumn="0" w:noHBand="0" w:noVBand="1"/>
       </w:tblPr>
       <w:tblGrid>
-        <w:gridCol w:w="2088"/>
-        <w:gridCol w:w="7488"/>
+        <w:gridCol w:w="2075"/>
+        <w:gridCol w:w="7265"/>
       </w:tblGrid>
       <w:tr>
         <w:trPr>
@@ -12719,7 +12882,6 @@
               <w:rPr>
                 <w:sz w:val="28"/>
               </w:rPr>
-              <w:lastRenderedPageBreak/>
               <w:t>Phone no.: 04109</w:t>
             </w:r>
             <w:r>
@@ -12813,7 +12975,6 @@
               <w:rPr>
                 <w:sz w:val="28"/>
               </w:rPr>
-              <w:lastRenderedPageBreak/>
               <w:t>Steps:</w:t>
             </w:r>
           </w:p>
@@ -13154,8 +13315,8 @@
         <w:tblLook w:val="04A0" w:firstRow="1" w:lastRow="0" w:firstColumn="1" w:lastColumn="0" w:noHBand="0" w:noVBand="1"/>
       </w:tblPr>
       <w:tblGrid>
-        <w:gridCol w:w="2088"/>
-        <w:gridCol w:w="7488"/>
+        <w:gridCol w:w="2077"/>
+        <w:gridCol w:w="7263"/>
       </w:tblGrid>
       <w:tr>
         <w:trPr>
@@ -13444,6 +13605,7 @@
               <w:rPr>
                 <w:sz w:val="28"/>
               </w:rPr>
+              <w:lastRenderedPageBreak/>
               <w:t>Steps:</w:t>
             </w:r>
           </w:p>
@@ -13704,7 +13866,6 @@
               <w:rPr>
                 <w:sz w:val="28"/>
               </w:rPr>
-              <w:lastRenderedPageBreak/>
               <w:t>Bedrooms: 2</w:t>
             </w:r>
           </w:p>
@@ -13766,7 +13927,6 @@
               <w:rPr>
                 <w:sz w:val="28"/>
               </w:rPr>
-              <w:lastRenderedPageBreak/>
               <w:t>Expected Outcome:</w:t>
             </w:r>
           </w:p>
@@ -13917,8 +14077,8 @@
         <w:tblLook w:val="04A0" w:firstRow="1" w:lastRow="0" w:firstColumn="1" w:lastColumn="0" w:noHBand="0" w:noVBand="1"/>
       </w:tblPr>
       <w:tblGrid>
-        <w:gridCol w:w="2088"/>
-        <w:gridCol w:w="7488"/>
+        <w:gridCol w:w="2078"/>
+        <w:gridCol w:w="7262"/>
       </w:tblGrid>
       <w:tr>
         <w:trPr>
@@ -14443,6 +14603,7 @@
               <w:rPr>
                 <w:sz w:val="28"/>
               </w:rPr>
+              <w:lastRenderedPageBreak/>
               <w:t>Date of Birth: 16/06/196</w:t>
             </w:r>
             <w:r>
@@ -14564,6 +14725,7 @@
               <w:rPr>
                 <w:sz w:val="28"/>
               </w:rPr>
+              <w:lastRenderedPageBreak/>
               <w:t>Expected Outcome:</w:t>
             </w:r>
           </w:p>
@@ -14681,8 +14843,8 @@
         <w:tblLook w:val="04A0" w:firstRow="1" w:lastRow="0" w:firstColumn="1" w:lastColumn="0" w:noHBand="0" w:noVBand="1"/>
       </w:tblPr>
       <w:tblGrid>
-        <w:gridCol w:w="2088"/>
-        <w:gridCol w:w="7488"/>
+        <w:gridCol w:w="2075"/>
+        <w:gridCol w:w="7265"/>
       </w:tblGrid>
       <w:tr>
         <w:trPr>
@@ -15392,6 +15554,7 @@
               <w:rPr>
                 <w:sz w:val="28"/>
               </w:rPr>
+              <w:lastRenderedPageBreak/>
               <w:t>Enter mobile no: 0410953266</w:t>
             </w:r>
           </w:p>
@@ -15465,6 +15628,7 @@
               <w:rPr>
                 <w:sz w:val="28"/>
               </w:rPr>
+              <w:lastRenderedPageBreak/>
               <w:t>Expected Outcome:</w:t>
             </w:r>
           </w:p>
@@ -15561,8 +15725,8 @@
         <w:tblLook w:val="04A0" w:firstRow="1" w:lastRow="0" w:firstColumn="1" w:lastColumn="0" w:noHBand="0" w:noVBand="1"/>
       </w:tblPr>
       <w:tblGrid>
-        <w:gridCol w:w="2088"/>
-        <w:gridCol w:w="7488"/>
+        <w:gridCol w:w="2076"/>
+        <w:gridCol w:w="7264"/>
       </w:tblGrid>
       <w:tr>
         <w:trPr>
@@ -15720,15 +15884,7 @@
                 <w:sz w:val="28"/>
                 <w:lang w:val="en-AU"/>
               </w:rPr>
-              <w:t xml:space="preserve"> record if all mandatory </w:t>
-            </w:r>
-            <w:r>
-              <w:rPr>
-                <w:sz w:val="28"/>
-                <w:lang w:val="en-AU"/>
-              </w:rPr>
-              <w:lastRenderedPageBreak/>
-              <w:t>fields has been entered</w:t>
+              <w:t xml:space="preserve"> record if all mandatory fields has been entered</w:t>
             </w:r>
           </w:p>
         </w:tc>
@@ -15752,7 +15908,6 @@
               <w:rPr>
                 <w:sz w:val="28"/>
               </w:rPr>
-              <w:lastRenderedPageBreak/>
               <w:t>Prerequisites:</w:t>
             </w:r>
           </w:p>
@@ -15818,30 +15973,28 @@
               <w:rPr>
                 <w:sz w:val="28"/>
               </w:rPr>
-              <w:t>Username: 1</w:t>
-            </w:r>
-          </w:p>
-          <w:p>
-            <w:pPr>
-              <w:cnfStyle w:val="000000000000" w:firstRow="0" w:lastRow="0" w:firstColumn="0" w:lastColumn="0" w:oddVBand="0" w:evenVBand="0" w:oddHBand="0" w:evenHBand="0" w:firstRowFirstColumn="0" w:firstRowLastColumn="0" w:lastRowFirstColumn="0" w:lastRowLastColumn="0"/>
-              <w:rPr>
-                <w:sz w:val="28"/>
-              </w:rPr>
-            </w:pPr>
-            <w:r>
-              <w:rPr>
-                <w:sz w:val="28"/>
-              </w:rPr>
-              <w:t xml:space="preserve">Password: </w:t>
-            </w:r>
-            <w:proofErr w:type="spellStart"/>
-            <w:r>
-              <w:rPr>
-                <w:sz w:val="28"/>
-              </w:rPr>
-              <w:t>abc</w:t>
-            </w:r>
-            <w:proofErr w:type="spellEnd"/>
+              <w:t>Username:</w:t>
+            </w:r>
+            <w:r>
+              <w:rPr>
+                <w:sz w:val="28"/>
+              </w:rPr>
+              <w:t xml:space="preserve"> admin</w:t>
+            </w:r>
+          </w:p>
+          <w:p>
+            <w:pPr>
+              <w:cnfStyle w:val="000000000000" w:firstRow="0" w:lastRow="0" w:firstColumn="0" w:lastColumn="0" w:oddVBand="0" w:evenVBand="0" w:oddHBand="0" w:evenHBand="0" w:firstRowFirstColumn="0" w:firstRowLastColumn="0" w:lastRowFirstColumn="0" w:lastRowLastColumn="0"/>
+              <w:rPr>
+                <w:sz w:val="28"/>
+              </w:rPr>
+            </w:pPr>
+            <w:r>
+              <w:rPr>
+                <w:sz w:val="28"/>
+              </w:rPr>
+              <w:t>Password: fatty21</w:t>
+            </w:r>
           </w:p>
           <w:p>
             <w:pPr>
@@ -16168,8 +16321,8 @@
         <w:tblLook w:val="04A0" w:firstRow="1" w:lastRow="0" w:firstColumn="1" w:lastColumn="0" w:noHBand="0" w:noVBand="1"/>
       </w:tblPr>
       <w:tblGrid>
-        <w:gridCol w:w="2088"/>
-        <w:gridCol w:w="7488"/>
+        <w:gridCol w:w="2078"/>
+        <w:gridCol w:w="7262"/>
       </w:tblGrid>
       <w:tr>
         <w:trPr>
@@ -16405,6 +16558,40 @@
               <w:rPr>
                 <w:sz w:val="28"/>
               </w:rPr>
+              <w:t>Username: owne</w:t>
+            </w:r>
+            <w:r>
+              <w:rPr>
+                <w:sz w:val="28"/>
+              </w:rPr>
+              <w:t>r1</w:t>
+            </w:r>
+          </w:p>
+          <w:p>
+            <w:pPr>
+              <w:cnfStyle w:val="000000000000" w:firstRow="0" w:lastRow="0" w:firstColumn="0" w:lastColumn="0" w:oddVBand="0" w:evenVBand="0" w:oddHBand="0" w:evenHBand="0" w:firstRowFirstColumn="0" w:firstRowLastColumn="0" w:lastRowFirstColumn="0" w:lastRowLastColumn="0"/>
+              <w:rPr>
+                <w:sz w:val="28"/>
+              </w:rPr>
+            </w:pPr>
+            <w:r>
+              <w:rPr>
+                <w:sz w:val="28"/>
+              </w:rPr>
+              <w:t>Password: password</w:t>
+            </w:r>
+          </w:p>
+          <w:p>
+            <w:pPr>
+              <w:cnfStyle w:val="000000000000" w:firstRow="0" w:lastRow="0" w:firstColumn="0" w:lastColumn="0" w:oddVBand="0" w:evenVBand="0" w:oddHBand="0" w:evenHBand="0" w:firstRowFirstColumn="0" w:firstRowLastColumn="0" w:lastRowFirstColumn="0" w:lastRowLastColumn="0"/>
+              <w:rPr>
+                <w:sz w:val="28"/>
+              </w:rPr>
+            </w:pPr>
+            <w:r>
+              <w:rPr>
+                <w:sz w:val="28"/>
+              </w:rPr>
               <w:t>Property = 123 Mary St. Brisbane 4000</w:t>
             </w:r>
           </w:p>
@@ -16429,6 +16616,7 @@
               <w:rPr>
                 <w:sz w:val="28"/>
               </w:rPr>
+              <w:lastRenderedPageBreak/>
               <w:t>Steps:</w:t>
             </w:r>
           </w:p>
@@ -16441,13 +16629,11 @@
             <w:pPr>
               <w:cnfStyle w:val="000000100000" w:firstRow="0" w:lastRow="0" w:firstColumn="0" w:lastColumn="0" w:oddVBand="0" w:evenVBand="0" w:oddHBand="1" w:evenHBand="0" w:firstRowFirstColumn="0" w:firstRowLastColumn="0" w:lastRowFirstColumn="0" w:lastRowLastColumn="0"/>
               <w:rPr>
-                <w:color w:val="FF0000"/>
-                <w:sz w:val="28"/>
-              </w:rPr>
-            </w:pPr>
-            <w:r>
-              <w:rPr>
-                <w:color w:val="FF0000"/>
+                <w:sz w:val="28"/>
+              </w:rPr>
+            </w:pPr>
+            <w:r>
+              <w:rPr>
                 <w:sz w:val="28"/>
               </w:rPr>
               <w:t>Visit the Property Management System Page</w:t>
@@ -16457,13 +16643,67 @@
             <w:pPr>
               <w:cnfStyle w:val="000000100000" w:firstRow="0" w:lastRow="0" w:firstColumn="0" w:lastColumn="0" w:oddVBand="0" w:evenVBand="0" w:oddHBand="1" w:evenHBand="0" w:firstRowFirstColumn="0" w:firstRowLastColumn="0" w:lastRowFirstColumn="0" w:lastRowLastColumn="0"/>
               <w:rPr>
-                <w:color w:val="FF0000"/>
-                <w:sz w:val="28"/>
-              </w:rPr>
-            </w:pPr>
-            <w:r>
-              <w:rPr>
-                <w:color w:val="FF0000"/>
+                <w:sz w:val="28"/>
+              </w:rPr>
+            </w:pPr>
+            <w:r>
+              <w:rPr>
+                <w:sz w:val="28"/>
+              </w:rPr>
+              <w:t xml:space="preserve">Login with username </w:t>
+            </w:r>
+            <w:r>
+              <w:rPr>
+                <w:sz w:val="28"/>
+              </w:rPr>
+              <w:t>“</w:t>
+            </w:r>
+            <w:r>
+              <w:rPr>
+                <w:sz w:val="28"/>
+              </w:rPr>
+              <w:t>Owner1</w:t>
+            </w:r>
+            <w:r>
+              <w:rPr>
+                <w:sz w:val="28"/>
+              </w:rPr>
+              <w:t>”</w:t>
+            </w:r>
+            <w:r>
+              <w:rPr>
+                <w:sz w:val="28"/>
+              </w:rPr>
+              <w:t xml:space="preserve"> and password </w:t>
+            </w:r>
+            <w:r>
+              <w:rPr>
+                <w:sz w:val="28"/>
+              </w:rPr>
+              <w:t>“</w:t>
+            </w:r>
+            <w:r>
+              <w:rPr>
+                <w:sz w:val="28"/>
+              </w:rPr>
+              <w:t>password</w:t>
+            </w:r>
+            <w:r>
+              <w:rPr>
+                <w:sz w:val="28"/>
+              </w:rPr>
+              <w:t>”</w:t>
+            </w:r>
+          </w:p>
+          <w:p>
+            <w:pPr>
+              <w:cnfStyle w:val="000000100000" w:firstRow="0" w:lastRow="0" w:firstColumn="0" w:lastColumn="0" w:oddVBand="0" w:evenVBand="0" w:oddHBand="1" w:evenHBand="0" w:firstRowFirstColumn="0" w:firstRowLastColumn="0" w:lastRowFirstColumn="0" w:lastRowLastColumn="0"/>
+              <w:rPr>
+                <w:sz w:val="28"/>
+              </w:rPr>
+            </w:pPr>
+            <w:r>
+              <w:rPr>
                 <w:sz w:val="28"/>
               </w:rPr>
               <w:t xml:space="preserve">Click “Property List” </w:t>
@@ -16473,13 +16713,11 @@
             <w:pPr>
               <w:cnfStyle w:val="000000100000" w:firstRow="0" w:lastRow="0" w:firstColumn="0" w:lastColumn="0" w:oddVBand="0" w:evenVBand="0" w:oddHBand="1" w:evenHBand="0" w:firstRowFirstColumn="0" w:firstRowLastColumn="0" w:lastRowFirstColumn="0" w:lastRowLastColumn="0"/>
               <w:rPr>
-                <w:color w:val="FF0000"/>
-                <w:sz w:val="28"/>
-              </w:rPr>
-            </w:pPr>
-            <w:r>
-              <w:rPr>
-                <w:color w:val="FF0000"/>
+                <w:sz w:val="28"/>
+              </w:rPr>
+            </w:pPr>
+            <w:r>
+              <w:rPr>
                 <w:sz w:val="28"/>
               </w:rPr>
               <w:t>Click “123 Mary St. Brisbane 4000” from the table</w:t>
@@ -16489,13 +16727,11 @@
             <w:pPr>
               <w:cnfStyle w:val="000000100000" w:firstRow="0" w:lastRow="0" w:firstColumn="0" w:lastColumn="0" w:oddVBand="0" w:evenVBand="0" w:oddHBand="1" w:evenHBand="0" w:firstRowFirstColumn="0" w:firstRowLastColumn="0" w:lastRowFirstColumn="0" w:lastRowLastColumn="0"/>
               <w:rPr>
-                <w:color w:val="FF0000"/>
-                <w:sz w:val="28"/>
-              </w:rPr>
-            </w:pPr>
-            <w:r>
-              <w:rPr>
-                <w:color w:val="FF0000"/>
+                <w:sz w:val="28"/>
+              </w:rPr>
+            </w:pPr>
+            <w:r>
+              <w:rPr>
                 <w:sz w:val="28"/>
               </w:rPr>
               <w:t>Read the property details</w:t>
@@ -16593,7 +16829,19 @@
               <w:rPr>
                 <w:sz w:val="28"/>
               </w:rPr>
-              <w:t>Test failed as the function is incomplete</w:t>
+              <w:t xml:space="preserve">The property details </w:t>
+            </w:r>
+            <w:r>
+              <w:rPr>
+                <w:sz w:val="28"/>
+              </w:rPr>
+              <w:t>and status are</w:t>
+            </w:r>
+            <w:r>
+              <w:rPr>
+                <w:sz w:val="28"/>
+              </w:rPr>
+              <w:t xml:space="preserve"> shown</w:t>
             </w:r>
           </w:p>
         </w:tc>
@@ -16614,8 +16862,8 @@
         <w:tblLook w:val="04A0" w:firstRow="1" w:lastRow="0" w:firstColumn="1" w:lastColumn="0" w:noHBand="0" w:noVBand="1"/>
       </w:tblPr>
       <w:tblGrid>
-        <w:gridCol w:w="2088"/>
-        <w:gridCol w:w="7488"/>
+        <w:gridCol w:w="2078"/>
+        <w:gridCol w:w="7262"/>
       </w:tblGrid>
       <w:tr>
         <w:trPr>
@@ -16820,7 +17068,6 @@
               <w:rPr>
                 <w:sz w:val="28"/>
               </w:rPr>
-              <w:lastRenderedPageBreak/>
               <w:t>Prerequisites:</w:t>
             </w:r>
           </w:p>
@@ -17205,8 +17452,8 @@
         <w:tblLook w:val="04A0" w:firstRow="1" w:lastRow="0" w:firstColumn="1" w:lastColumn="0" w:noHBand="0" w:noVBand="1"/>
       </w:tblPr>
       <w:tblGrid>
-        <w:gridCol w:w="2088"/>
-        <w:gridCol w:w="7488"/>
+        <w:gridCol w:w="2078"/>
+        <w:gridCol w:w="7262"/>
       </w:tblGrid>
       <w:tr>
         <w:trPr>
@@ -17318,6 +17565,7 @@
               <w:rPr>
                 <w:sz w:val="28"/>
               </w:rPr>
+              <w:lastRenderedPageBreak/>
               <w:t>Purpose:</w:t>
             </w:r>
           </w:p>
@@ -17732,41 +17980,26 @@
               <w:rPr>
                 <w:sz w:val="28"/>
               </w:rPr>
-              <w:t xml:space="preserve">Actual </w:t>
-            </w:r>
-            <w:r>
-              <w:rPr>
-                <w:sz w:val="28"/>
-              </w:rPr>
-              <w:lastRenderedPageBreak/>
-              <w:t>Outcome:</w:t>
-            </w:r>
-          </w:p>
-        </w:tc>
-        <w:tc>
-          <w:tcPr>
-            <w:tcW w:w="7488" w:type="dxa"/>
-          </w:tcPr>
-          <w:p>
-            <w:pPr>
-              <w:cnfStyle w:val="000000100000" w:firstRow="0" w:lastRow="0" w:firstColumn="0" w:lastColumn="0" w:oddVBand="0" w:evenVBand="0" w:oddHBand="1" w:evenHBand="0" w:firstRowFirstColumn="0" w:firstRowLastColumn="0" w:lastRowFirstColumn="0" w:lastRowLastColumn="0"/>
-              <w:rPr>
-                <w:sz w:val="28"/>
-              </w:rPr>
-            </w:pPr>
-            <w:r>
-              <w:rPr>
-                <w:sz w:val="28"/>
-              </w:rPr>
-              <w:lastRenderedPageBreak/>
-              <w:t xml:space="preserve">Staff working hour is updated. The record in staff portfolio is </w:t>
-            </w:r>
-            <w:r>
-              <w:rPr>
-                <w:sz w:val="28"/>
-              </w:rPr>
-              <w:lastRenderedPageBreak/>
-              <w:t>correct.</w:t>
+              <w:t>Actual Outcome:</w:t>
+            </w:r>
+          </w:p>
+        </w:tc>
+        <w:tc>
+          <w:tcPr>
+            <w:tcW w:w="7488" w:type="dxa"/>
+          </w:tcPr>
+          <w:p>
+            <w:pPr>
+              <w:cnfStyle w:val="000000100000" w:firstRow="0" w:lastRow="0" w:firstColumn="0" w:lastColumn="0" w:oddVBand="0" w:evenVBand="0" w:oddHBand="1" w:evenHBand="0" w:firstRowFirstColumn="0" w:firstRowLastColumn="0" w:lastRowFirstColumn="0" w:lastRowLastColumn="0"/>
+              <w:rPr>
+                <w:sz w:val="28"/>
+              </w:rPr>
+            </w:pPr>
+            <w:r>
+              <w:rPr>
+                <w:sz w:val="28"/>
+              </w:rPr>
+              <w:t>Staff working hour is updated. The record in staff portfolio is correct.</w:t>
             </w:r>
           </w:p>
         </w:tc>
@@ -17787,8 +18020,8 @@
         <w:tblLook w:val="04A0" w:firstRow="1" w:lastRow="0" w:firstColumn="1" w:lastColumn="0" w:noHBand="0" w:noVBand="1"/>
       </w:tblPr>
       <w:tblGrid>
-        <w:gridCol w:w="2088"/>
-        <w:gridCol w:w="7488"/>
+        <w:gridCol w:w="2078"/>
+        <w:gridCol w:w="7262"/>
       </w:tblGrid>
       <w:tr>
         <w:trPr>
@@ -18346,6 +18579,1721 @@
           <w:sz w:val="28"/>
         </w:rPr>
       </w:pPr>
+    </w:p>
+    <w:tbl>
+      <w:tblPr>
+        <w:tblStyle w:val="LightList"/>
+        <w:tblpPr w:leftFromText="180" w:rightFromText="180" w:vertAnchor="text" w:horzAnchor="margin" w:tblpY="77"/>
+        <w:tblW w:w="0" w:type="auto"/>
+        <w:tblLook w:val="04A0" w:firstRow="1" w:lastRow="0" w:firstColumn="1" w:lastColumn="0" w:noHBand="0" w:noVBand="1"/>
+      </w:tblPr>
+      <w:tblGrid>
+        <w:gridCol w:w="2078"/>
+        <w:gridCol w:w="7262"/>
+      </w:tblGrid>
+      <w:tr>
+        <w:trPr>
+          <w:cnfStyle w:val="100000000000" w:firstRow="1" w:lastRow="0" w:firstColumn="0" w:lastColumn="0" w:oddVBand="0" w:evenVBand="0" w:oddHBand="0" w:evenHBand="0" w:firstRowFirstColumn="0" w:firstRowLastColumn="0" w:lastRowFirstColumn="0" w:lastRowLastColumn="0"/>
+        </w:trPr>
+        <w:tc>
+          <w:tcPr>
+            <w:cnfStyle w:val="001000000000" w:firstRow="0" w:lastRow="0" w:firstColumn="1" w:lastColumn="0" w:oddVBand="0" w:evenVBand="0" w:oddHBand="0" w:evenHBand="0" w:firstRowFirstColumn="0" w:firstRowLastColumn="0" w:lastRowFirstColumn="0" w:lastRowLastColumn="0"/>
+            <w:tcW w:w="9576" w:type="dxa"/>
+            <w:gridSpan w:val="2"/>
+          </w:tcPr>
+          <w:p>
+            <w:pPr>
+              <w:rPr>
+                <w:sz w:val="28"/>
+              </w:rPr>
+            </w:pPr>
+            <w:r>
+              <w:rPr>
+                <w:sz w:val="28"/>
+              </w:rPr>
+              <w:lastRenderedPageBreak/>
+              <w:t>Test Case: 0</w:t>
+            </w:r>
+            <w:r>
+              <w:rPr>
+                <w:sz w:val="28"/>
+              </w:rPr>
+              <w:t>3</w:t>
+            </w:r>
+            <w:r>
+              <w:rPr>
+                <w:sz w:val="28"/>
+              </w:rPr>
+              <w:t>2</w:t>
+            </w:r>
+            <w:r>
+              <w:rPr>
+                <w:sz w:val="28"/>
+              </w:rPr>
+              <w:t xml:space="preserve"> </w:t>
+            </w:r>
+            <w:r>
+              <w:rPr>
+                <w:sz w:val="28"/>
+              </w:rPr>
+              <w:t>Owner update his rental property’s information</w:t>
+            </w:r>
+          </w:p>
+        </w:tc>
+      </w:tr>
+      <w:tr>
+        <w:trPr>
+          <w:cnfStyle w:val="000000100000" w:firstRow="0" w:lastRow="0" w:firstColumn="0" w:lastColumn="0" w:oddVBand="0" w:evenVBand="0" w:oddHBand="1" w:evenHBand="0" w:firstRowFirstColumn="0" w:firstRowLastColumn="0" w:lastRowFirstColumn="0" w:lastRowLastColumn="0"/>
+        </w:trPr>
+        <w:tc>
+          <w:tcPr>
+            <w:cnfStyle w:val="001000000000" w:firstRow="0" w:lastRow="0" w:firstColumn="1" w:lastColumn="0" w:oddVBand="0" w:evenVBand="0" w:oddHBand="0" w:evenHBand="0" w:firstRowFirstColumn="0" w:firstRowLastColumn="0" w:lastRowFirstColumn="0" w:lastRowLastColumn="0"/>
+            <w:tcW w:w="2088" w:type="dxa"/>
+          </w:tcPr>
+          <w:p>
+            <w:pPr>
+              <w:rPr>
+                <w:sz w:val="28"/>
+              </w:rPr>
+            </w:pPr>
+            <w:r>
+              <w:rPr>
+                <w:sz w:val="28"/>
+              </w:rPr>
+              <w:t>Story card</w:t>
+            </w:r>
+          </w:p>
+        </w:tc>
+        <w:tc>
+          <w:tcPr>
+            <w:tcW w:w="7488" w:type="dxa"/>
+          </w:tcPr>
+          <w:p>
+            <w:pPr>
+              <w:cnfStyle w:val="000000100000" w:firstRow="0" w:lastRow="0" w:firstColumn="0" w:lastColumn="0" w:oddVBand="0" w:evenVBand="0" w:oddHBand="1" w:evenHBand="0" w:firstRowFirstColumn="0" w:firstRowLastColumn="0" w:lastRowFirstColumn="0" w:lastRowLastColumn="0"/>
+              <w:rPr>
+                <w:sz w:val="28"/>
+                <w:lang w:val="en-AU"/>
+              </w:rPr>
+            </w:pPr>
+            <w:r>
+              <w:rPr>
+                <w:sz w:val="28"/>
+                <w:lang w:val="en-AU"/>
+              </w:rPr>
+              <w:t>19</w:t>
+            </w:r>
+          </w:p>
+        </w:tc>
+      </w:tr>
+      <w:tr>
+        <w:tc>
+          <w:tcPr>
+            <w:cnfStyle w:val="001000000000" w:firstRow="0" w:lastRow="0" w:firstColumn="1" w:lastColumn="0" w:oddVBand="0" w:evenVBand="0" w:oddHBand="0" w:evenHBand="0" w:firstRowFirstColumn="0" w:firstRowLastColumn="0" w:lastRowFirstColumn="0" w:lastRowLastColumn="0"/>
+            <w:tcW w:w="2088" w:type="dxa"/>
+          </w:tcPr>
+          <w:p>
+            <w:pPr>
+              <w:rPr>
+                <w:sz w:val="28"/>
+              </w:rPr>
+            </w:pPr>
+            <w:r>
+              <w:rPr>
+                <w:sz w:val="28"/>
+              </w:rPr>
+              <w:t>Purpose:</w:t>
+            </w:r>
+          </w:p>
+        </w:tc>
+        <w:tc>
+          <w:tcPr>
+            <w:tcW w:w="7488" w:type="dxa"/>
+          </w:tcPr>
+          <w:p>
+            <w:pPr>
+              <w:cnfStyle w:val="000000000000" w:firstRow="0" w:lastRow="0" w:firstColumn="0" w:lastColumn="0" w:oddVBand="0" w:evenVBand="0" w:oddHBand="0" w:evenHBand="0" w:firstRowFirstColumn="0" w:firstRowLastColumn="0" w:lastRowFirstColumn="0" w:lastRowLastColumn="0"/>
+              <w:rPr>
+                <w:sz w:val="28"/>
+              </w:rPr>
+            </w:pPr>
+            <w:r>
+              <w:rPr>
+                <w:sz w:val="28"/>
+                <w:lang w:val="en-AU"/>
+              </w:rPr>
+              <w:t xml:space="preserve">Confirm </w:t>
+            </w:r>
+            <w:r>
+              <w:rPr>
+                <w:sz w:val="28"/>
+                <w:lang w:val="en-AU"/>
+              </w:rPr>
+              <w:t>that a property owner can update his rental properties information so that the information is up-to date</w:t>
+            </w:r>
+          </w:p>
+        </w:tc>
+      </w:tr>
+      <w:tr>
+        <w:trPr>
+          <w:cnfStyle w:val="000000100000" w:firstRow="0" w:lastRow="0" w:firstColumn="0" w:lastColumn="0" w:oddVBand="0" w:evenVBand="0" w:oddHBand="1" w:evenHBand="0" w:firstRowFirstColumn="0" w:firstRowLastColumn="0" w:lastRowFirstColumn="0" w:lastRowLastColumn="0"/>
+        </w:trPr>
+        <w:tc>
+          <w:tcPr>
+            <w:cnfStyle w:val="001000000000" w:firstRow="0" w:lastRow="0" w:firstColumn="1" w:lastColumn="0" w:oddVBand="0" w:evenVBand="0" w:oddHBand="0" w:evenHBand="0" w:firstRowFirstColumn="0" w:firstRowLastColumn="0" w:lastRowFirstColumn="0" w:lastRowLastColumn="0"/>
+            <w:tcW w:w="2088" w:type="dxa"/>
+          </w:tcPr>
+          <w:p>
+            <w:pPr>
+              <w:rPr>
+                <w:sz w:val="28"/>
+              </w:rPr>
+            </w:pPr>
+            <w:r>
+              <w:rPr>
+                <w:sz w:val="28"/>
+              </w:rPr>
+              <w:t>Prerequisites:</w:t>
+            </w:r>
+          </w:p>
+        </w:tc>
+        <w:tc>
+          <w:tcPr>
+            <w:tcW w:w="7488" w:type="dxa"/>
+          </w:tcPr>
+          <w:p>
+            <w:pPr>
+              <w:cnfStyle w:val="000000100000" w:firstRow="0" w:lastRow="0" w:firstColumn="0" w:lastColumn="0" w:oddVBand="0" w:evenVBand="0" w:oddHBand="1" w:evenHBand="0" w:firstRowFirstColumn="0" w:firstRowLastColumn="0" w:lastRowFirstColumn="0" w:lastRowLastColumn="0"/>
+              <w:rPr>
+                <w:sz w:val="28"/>
+              </w:rPr>
+            </w:pPr>
+            <w:r>
+              <w:rPr>
+                <w:sz w:val="28"/>
+              </w:rPr>
+              <w:t>User has access rights required</w:t>
+            </w:r>
+          </w:p>
+          <w:p>
+            <w:pPr>
+              <w:cnfStyle w:val="000000100000" w:firstRow="0" w:lastRow="0" w:firstColumn="0" w:lastColumn="0" w:oddVBand="0" w:evenVBand="0" w:oddHBand="1" w:evenHBand="0" w:firstRowFirstColumn="0" w:firstRowLastColumn="0" w:lastRowFirstColumn="0" w:lastRowLastColumn="0"/>
+              <w:rPr>
+                <w:sz w:val="28"/>
+              </w:rPr>
+            </w:pPr>
+            <w:r>
+              <w:rPr>
+                <w:sz w:val="28"/>
+              </w:rPr>
+              <w:t>There is at least one registered property by the owner</w:t>
+            </w:r>
+          </w:p>
+        </w:tc>
+      </w:tr>
+      <w:tr>
+        <w:tc>
+          <w:tcPr>
+            <w:cnfStyle w:val="001000000000" w:firstRow="0" w:lastRow="0" w:firstColumn="1" w:lastColumn="0" w:oddVBand="0" w:evenVBand="0" w:oddHBand="0" w:evenHBand="0" w:firstRowFirstColumn="0" w:firstRowLastColumn="0" w:lastRowFirstColumn="0" w:lastRowLastColumn="0"/>
+            <w:tcW w:w="2088" w:type="dxa"/>
+          </w:tcPr>
+          <w:p>
+            <w:pPr>
+              <w:rPr>
+                <w:sz w:val="28"/>
+              </w:rPr>
+            </w:pPr>
+            <w:r>
+              <w:rPr>
+                <w:sz w:val="28"/>
+              </w:rPr>
+              <w:t>Test Data:</w:t>
+            </w:r>
+          </w:p>
+        </w:tc>
+        <w:tc>
+          <w:tcPr>
+            <w:tcW w:w="7488" w:type="dxa"/>
+          </w:tcPr>
+          <w:p>
+            <w:pPr>
+              <w:cnfStyle w:val="000000000000" w:firstRow="0" w:lastRow="0" w:firstColumn="0" w:lastColumn="0" w:oddVBand="0" w:evenVBand="0" w:oddHBand="0" w:evenHBand="0" w:firstRowFirstColumn="0" w:firstRowLastColumn="0" w:lastRowFirstColumn="0" w:lastRowLastColumn="0"/>
+              <w:rPr>
+                <w:sz w:val="28"/>
+              </w:rPr>
+            </w:pPr>
+            <w:r>
+              <w:rPr>
+                <w:sz w:val="28"/>
+              </w:rPr>
+              <w:t xml:space="preserve">Username = </w:t>
+            </w:r>
+            <w:r>
+              <w:rPr>
+                <w:sz w:val="28"/>
+              </w:rPr>
+              <w:t>Owner</w:t>
+            </w:r>
+            <w:r>
+              <w:rPr>
+                <w:sz w:val="28"/>
+              </w:rPr>
+              <w:t>1</w:t>
+            </w:r>
+          </w:p>
+          <w:p>
+            <w:pPr>
+              <w:cnfStyle w:val="000000000000" w:firstRow="0" w:lastRow="0" w:firstColumn="0" w:lastColumn="0" w:oddVBand="0" w:evenVBand="0" w:oddHBand="0" w:evenHBand="0" w:firstRowFirstColumn="0" w:firstRowLastColumn="0" w:lastRowFirstColumn="0" w:lastRowLastColumn="0"/>
+              <w:rPr>
+                <w:sz w:val="28"/>
+              </w:rPr>
+            </w:pPr>
+            <w:r>
+              <w:rPr>
+                <w:sz w:val="28"/>
+              </w:rPr>
+              <w:t xml:space="preserve">Password = </w:t>
+            </w:r>
+            <w:r>
+              <w:rPr>
+                <w:sz w:val="28"/>
+              </w:rPr>
+              <w:t>password</w:t>
+            </w:r>
+          </w:p>
+          <w:p>
+            <w:pPr>
+              <w:cnfStyle w:val="000000000000" w:firstRow="0" w:lastRow="0" w:firstColumn="0" w:lastColumn="0" w:oddVBand="0" w:evenVBand="0" w:oddHBand="0" w:evenHBand="0" w:firstRowFirstColumn="0" w:firstRowLastColumn="0" w:lastRowFirstColumn="0" w:lastRowLastColumn="0"/>
+              <w:rPr>
+                <w:sz w:val="28"/>
+              </w:rPr>
+            </w:pPr>
+            <w:r>
+              <w:rPr>
+                <w:sz w:val="28"/>
+              </w:rPr>
+              <w:t>Property id = 1</w:t>
+            </w:r>
+          </w:p>
+        </w:tc>
+      </w:tr>
+      <w:tr>
+        <w:trPr>
+          <w:cnfStyle w:val="000000100000" w:firstRow="0" w:lastRow="0" w:firstColumn="0" w:lastColumn="0" w:oddVBand="0" w:evenVBand="0" w:oddHBand="1" w:evenHBand="0" w:firstRowFirstColumn="0" w:firstRowLastColumn="0" w:lastRowFirstColumn="0" w:lastRowLastColumn="0"/>
+        </w:trPr>
+        <w:tc>
+          <w:tcPr>
+            <w:cnfStyle w:val="001000000000" w:firstRow="0" w:lastRow="0" w:firstColumn="1" w:lastColumn="0" w:oddVBand="0" w:evenVBand="0" w:oddHBand="0" w:evenHBand="0" w:firstRowFirstColumn="0" w:firstRowLastColumn="0" w:lastRowFirstColumn="0" w:lastRowLastColumn="0"/>
+            <w:tcW w:w="2088" w:type="dxa"/>
+          </w:tcPr>
+          <w:p>
+            <w:pPr>
+              <w:rPr>
+                <w:sz w:val="28"/>
+              </w:rPr>
+            </w:pPr>
+            <w:r>
+              <w:rPr>
+                <w:sz w:val="28"/>
+              </w:rPr>
+              <w:t>Steps:</w:t>
+            </w:r>
+          </w:p>
+        </w:tc>
+        <w:tc>
+          <w:tcPr>
+            <w:tcW w:w="7488" w:type="dxa"/>
+          </w:tcPr>
+          <w:p>
+            <w:pPr>
+              <w:cnfStyle w:val="000000100000" w:firstRow="0" w:lastRow="0" w:firstColumn="0" w:lastColumn="0" w:oddVBand="0" w:evenVBand="0" w:oddHBand="1" w:evenHBand="0" w:firstRowFirstColumn="0" w:firstRowLastColumn="0" w:lastRowFirstColumn="0" w:lastRowLastColumn="0"/>
+              <w:rPr>
+                <w:sz w:val="28"/>
+              </w:rPr>
+            </w:pPr>
+            <w:r>
+              <w:rPr>
+                <w:sz w:val="28"/>
+              </w:rPr>
+              <w:t>Click “</w:t>
+            </w:r>
+            <w:r>
+              <w:rPr>
+                <w:sz w:val="28"/>
+              </w:rPr>
+              <w:t>Owner</w:t>
+            </w:r>
+            <w:r>
+              <w:rPr>
+                <w:sz w:val="28"/>
+              </w:rPr>
+              <w:t>”</w:t>
+            </w:r>
+          </w:p>
+          <w:p>
+            <w:pPr>
+              <w:cnfStyle w:val="000000100000" w:firstRow="0" w:lastRow="0" w:firstColumn="0" w:lastColumn="0" w:oddVBand="0" w:evenVBand="0" w:oddHBand="1" w:evenHBand="0" w:firstRowFirstColumn="0" w:firstRowLastColumn="0" w:lastRowFirstColumn="0" w:lastRowLastColumn="0"/>
+              <w:rPr>
+                <w:sz w:val="28"/>
+              </w:rPr>
+            </w:pPr>
+            <w:r>
+              <w:rPr>
+                <w:sz w:val="28"/>
+              </w:rPr>
+              <w:t>Click “</w:t>
+            </w:r>
+            <w:r>
+              <w:rPr>
+                <w:sz w:val="28"/>
+              </w:rPr>
+              <w:t>Manage My Properties</w:t>
+            </w:r>
+            <w:r>
+              <w:rPr>
+                <w:sz w:val="28"/>
+              </w:rPr>
+              <w:t>”</w:t>
+            </w:r>
+          </w:p>
+          <w:p>
+            <w:pPr>
+              <w:cnfStyle w:val="000000100000" w:firstRow="0" w:lastRow="0" w:firstColumn="0" w:lastColumn="0" w:oddVBand="0" w:evenVBand="0" w:oddHBand="1" w:evenHBand="0" w:firstRowFirstColumn="0" w:firstRowLastColumn="0" w:lastRowFirstColumn="0" w:lastRowLastColumn="0"/>
+              <w:rPr>
+                <w:sz w:val="28"/>
+              </w:rPr>
+            </w:pPr>
+            <w:r>
+              <w:rPr>
+                <w:sz w:val="28"/>
+              </w:rPr>
+              <w:t xml:space="preserve">Select </w:t>
+            </w:r>
+            <w:r>
+              <w:rPr>
+                <w:sz w:val="28"/>
+              </w:rPr>
+              <w:t>the desired property with property id = 1</w:t>
+            </w:r>
+          </w:p>
+          <w:p>
+            <w:pPr>
+              <w:cnfStyle w:val="000000100000" w:firstRow="0" w:lastRow="0" w:firstColumn="0" w:lastColumn="0" w:oddVBand="0" w:evenVBand="0" w:oddHBand="1" w:evenHBand="0" w:firstRowFirstColumn="0" w:firstRowLastColumn="0" w:lastRowFirstColumn="0" w:lastRowLastColumn="0"/>
+              <w:rPr>
+                <w:sz w:val="28"/>
+              </w:rPr>
+            </w:pPr>
+            <w:r>
+              <w:rPr>
+                <w:sz w:val="28"/>
+              </w:rPr>
+              <w:t>Change the number of bathroom from 2 to 3</w:t>
+            </w:r>
+          </w:p>
+          <w:p>
+            <w:pPr>
+              <w:cnfStyle w:val="000000100000" w:firstRow="0" w:lastRow="0" w:firstColumn="0" w:lastColumn="0" w:oddVBand="0" w:evenVBand="0" w:oddHBand="1" w:evenHBand="0" w:firstRowFirstColumn="0" w:firstRowLastColumn="0" w:lastRowFirstColumn="0" w:lastRowLastColumn="0"/>
+              <w:rPr>
+                <w:sz w:val="28"/>
+              </w:rPr>
+            </w:pPr>
+            <w:r>
+              <w:rPr>
+                <w:sz w:val="28"/>
+              </w:rPr>
+              <w:t>C</w:t>
+            </w:r>
+            <w:r>
+              <w:rPr>
+                <w:sz w:val="28"/>
+              </w:rPr>
+              <w:t>lick “</w:t>
+            </w:r>
+            <w:r>
+              <w:rPr>
+                <w:sz w:val="28"/>
+              </w:rPr>
+              <w:t>Update</w:t>
+            </w:r>
+            <w:r>
+              <w:rPr>
+                <w:sz w:val="28"/>
+              </w:rPr>
+              <w:t>”</w:t>
+            </w:r>
+          </w:p>
+        </w:tc>
+      </w:tr>
+      <w:tr>
+        <w:tc>
+          <w:tcPr>
+            <w:cnfStyle w:val="001000000000" w:firstRow="0" w:lastRow="0" w:firstColumn="1" w:lastColumn="0" w:oddVBand="0" w:evenVBand="0" w:oddHBand="0" w:evenHBand="0" w:firstRowFirstColumn="0" w:firstRowLastColumn="0" w:lastRowFirstColumn="0" w:lastRowLastColumn="0"/>
+            <w:tcW w:w="2088" w:type="dxa"/>
+          </w:tcPr>
+          <w:p>
+            <w:pPr>
+              <w:rPr>
+                <w:sz w:val="28"/>
+              </w:rPr>
+            </w:pPr>
+            <w:r>
+              <w:rPr>
+                <w:sz w:val="28"/>
+              </w:rPr>
+              <w:t>Expected Outcome:</w:t>
+            </w:r>
+          </w:p>
+        </w:tc>
+        <w:tc>
+          <w:tcPr>
+            <w:tcW w:w="7488" w:type="dxa"/>
+          </w:tcPr>
+          <w:p>
+            <w:pPr>
+              <w:cnfStyle w:val="000000000000" w:firstRow="0" w:lastRow="0" w:firstColumn="0" w:lastColumn="0" w:oddVBand="0" w:evenVBand="0" w:oddHBand="0" w:evenHBand="0" w:firstRowFirstColumn="0" w:firstRowLastColumn="0" w:lastRowFirstColumn="0" w:lastRowLastColumn="0"/>
+              <w:rPr>
+                <w:sz w:val="28"/>
+              </w:rPr>
+            </w:pPr>
+            <w:r>
+              <w:rPr>
+                <w:sz w:val="28"/>
+              </w:rPr>
+              <w:t>Number of bathroom</w:t>
+            </w:r>
+            <w:r>
+              <w:rPr>
+                <w:sz w:val="28"/>
+              </w:rPr>
+              <w:t xml:space="preserve"> is updated </w:t>
+            </w:r>
+            <w:r>
+              <w:rPr>
+                <w:sz w:val="28"/>
+              </w:rPr>
+              <w:t>to 3 rooms</w:t>
+            </w:r>
+            <w:r>
+              <w:rPr>
+                <w:sz w:val="28"/>
+              </w:rPr>
+              <w:t xml:space="preserve">; see </w:t>
+            </w:r>
+            <w:r>
+              <w:rPr>
+                <w:sz w:val="28"/>
+              </w:rPr>
+              <w:t>the</w:t>
+            </w:r>
+            <w:r>
+              <w:rPr>
+                <w:sz w:val="28"/>
+              </w:rPr>
+              <w:t xml:space="preserve"> updated</w:t>
+            </w:r>
+            <w:r>
+              <w:rPr>
+                <w:sz w:val="28"/>
+              </w:rPr>
+              <w:t xml:space="preserve"> record in </w:t>
+            </w:r>
+            <w:r>
+              <w:rPr>
+                <w:sz w:val="28"/>
+              </w:rPr>
+              <w:t>table</w:t>
+            </w:r>
+            <w:r>
+              <w:rPr>
+                <w:sz w:val="28"/>
+              </w:rPr>
+              <w:t>.</w:t>
+            </w:r>
+          </w:p>
+        </w:tc>
+      </w:tr>
+      <w:tr>
+        <w:trPr>
+          <w:cnfStyle w:val="000000100000" w:firstRow="0" w:lastRow="0" w:firstColumn="0" w:lastColumn="0" w:oddVBand="0" w:evenVBand="0" w:oddHBand="1" w:evenHBand="0" w:firstRowFirstColumn="0" w:firstRowLastColumn="0" w:lastRowFirstColumn="0" w:lastRowLastColumn="0"/>
+        </w:trPr>
+        <w:tc>
+          <w:tcPr>
+            <w:cnfStyle w:val="001000000000" w:firstRow="0" w:lastRow="0" w:firstColumn="1" w:lastColumn="0" w:oddVBand="0" w:evenVBand="0" w:oddHBand="0" w:evenHBand="0" w:firstRowFirstColumn="0" w:firstRowLastColumn="0" w:lastRowFirstColumn="0" w:lastRowLastColumn="0"/>
+            <w:tcW w:w="2088" w:type="dxa"/>
+          </w:tcPr>
+          <w:p>
+            <w:pPr>
+              <w:rPr>
+                <w:sz w:val="28"/>
+              </w:rPr>
+            </w:pPr>
+            <w:r>
+              <w:rPr>
+                <w:sz w:val="28"/>
+              </w:rPr>
+              <w:t>Actual Outcome:</w:t>
+            </w:r>
+          </w:p>
+        </w:tc>
+        <w:tc>
+          <w:tcPr>
+            <w:tcW w:w="7488" w:type="dxa"/>
+          </w:tcPr>
+          <w:p>
+            <w:pPr>
+              <w:cnfStyle w:val="000000100000" w:firstRow="0" w:lastRow="0" w:firstColumn="0" w:lastColumn="0" w:oddVBand="0" w:evenVBand="0" w:oddHBand="1" w:evenHBand="0" w:firstRowFirstColumn="0" w:firstRowLastColumn="0" w:lastRowFirstColumn="0" w:lastRowLastColumn="0"/>
+              <w:rPr>
+                <w:sz w:val="28"/>
+              </w:rPr>
+            </w:pPr>
+            <w:r>
+              <w:rPr>
+                <w:sz w:val="28"/>
+              </w:rPr>
+              <w:t>Number of bathroom is updated to 3 rooms</w:t>
+            </w:r>
+            <w:r>
+              <w:rPr>
+                <w:sz w:val="28"/>
+              </w:rPr>
+              <w:t xml:space="preserve">; see </w:t>
+            </w:r>
+            <w:r>
+              <w:rPr>
+                <w:sz w:val="28"/>
+              </w:rPr>
+              <w:t>the updated record</w:t>
+            </w:r>
+            <w:r>
+              <w:rPr>
+                <w:sz w:val="28"/>
+              </w:rPr>
+              <w:t xml:space="preserve"> is shown</w:t>
+            </w:r>
+            <w:r>
+              <w:rPr>
+                <w:sz w:val="28"/>
+              </w:rPr>
+              <w:t xml:space="preserve"> in table.</w:t>
+            </w:r>
+          </w:p>
+        </w:tc>
+      </w:tr>
+    </w:tbl>
+    <w:p>
+      <w:pPr>
+        <w:rPr>
+          <w:sz w:val="28"/>
+        </w:rPr>
+      </w:pPr>
+    </w:p>
+    <w:tbl>
+      <w:tblPr>
+        <w:tblStyle w:val="LightList"/>
+        <w:tblpPr w:leftFromText="180" w:rightFromText="180" w:vertAnchor="text" w:horzAnchor="margin" w:tblpY="77"/>
+        <w:tblW w:w="0" w:type="auto"/>
+        <w:tblLook w:val="04A0" w:firstRow="1" w:lastRow="0" w:firstColumn="1" w:lastColumn="0" w:noHBand="0" w:noVBand="1"/>
+      </w:tblPr>
+      <w:tblGrid>
+        <w:gridCol w:w="2078"/>
+        <w:gridCol w:w="7262"/>
+      </w:tblGrid>
+      <w:tr>
+        <w:trPr>
+          <w:cnfStyle w:val="100000000000" w:firstRow="1" w:lastRow="0" w:firstColumn="0" w:lastColumn="0" w:oddVBand="0" w:evenVBand="0" w:oddHBand="0" w:evenHBand="0" w:firstRowFirstColumn="0" w:firstRowLastColumn="0" w:lastRowFirstColumn="0" w:lastRowLastColumn="0"/>
+        </w:trPr>
+        <w:tc>
+          <w:tcPr>
+            <w:cnfStyle w:val="001000000000" w:firstRow="0" w:lastRow="0" w:firstColumn="1" w:lastColumn="0" w:oddVBand="0" w:evenVBand="0" w:oddHBand="0" w:evenHBand="0" w:firstRowFirstColumn="0" w:firstRowLastColumn="0" w:lastRowFirstColumn="0" w:lastRowLastColumn="0"/>
+            <w:tcW w:w="9576" w:type="dxa"/>
+            <w:gridSpan w:val="2"/>
+          </w:tcPr>
+          <w:p>
+            <w:pPr>
+              <w:rPr>
+                <w:sz w:val="28"/>
+              </w:rPr>
+            </w:pPr>
+            <w:r>
+              <w:rPr>
+                <w:sz w:val="28"/>
+              </w:rPr>
+              <w:t>Test Case: 0</w:t>
+            </w:r>
+            <w:r>
+              <w:rPr>
+                <w:sz w:val="28"/>
+              </w:rPr>
+              <w:t>3</w:t>
+            </w:r>
+            <w:r>
+              <w:rPr>
+                <w:sz w:val="28"/>
+              </w:rPr>
+              <w:t>3</w:t>
+            </w:r>
+            <w:r>
+              <w:rPr>
+                <w:sz w:val="28"/>
+              </w:rPr>
+              <w:t xml:space="preserve"> </w:t>
+            </w:r>
+            <w:r>
+              <w:rPr>
+                <w:sz w:val="28"/>
+              </w:rPr>
+              <w:t xml:space="preserve">Owner update his rental property’s </w:t>
+            </w:r>
+            <w:r>
+              <w:rPr>
+                <w:sz w:val="28"/>
+              </w:rPr>
+              <w:t>photos</w:t>
+            </w:r>
+          </w:p>
+        </w:tc>
+      </w:tr>
+      <w:tr>
+        <w:trPr>
+          <w:cnfStyle w:val="000000100000" w:firstRow="0" w:lastRow="0" w:firstColumn="0" w:lastColumn="0" w:oddVBand="0" w:evenVBand="0" w:oddHBand="1" w:evenHBand="0" w:firstRowFirstColumn="0" w:firstRowLastColumn="0" w:lastRowFirstColumn="0" w:lastRowLastColumn="0"/>
+        </w:trPr>
+        <w:tc>
+          <w:tcPr>
+            <w:cnfStyle w:val="001000000000" w:firstRow="0" w:lastRow="0" w:firstColumn="1" w:lastColumn="0" w:oddVBand="0" w:evenVBand="0" w:oddHBand="0" w:evenHBand="0" w:firstRowFirstColumn="0" w:firstRowLastColumn="0" w:lastRowFirstColumn="0" w:lastRowLastColumn="0"/>
+            <w:tcW w:w="2088" w:type="dxa"/>
+          </w:tcPr>
+          <w:p>
+            <w:pPr>
+              <w:rPr>
+                <w:sz w:val="28"/>
+              </w:rPr>
+            </w:pPr>
+            <w:r>
+              <w:rPr>
+                <w:sz w:val="28"/>
+              </w:rPr>
+              <w:t>Story card</w:t>
+            </w:r>
+          </w:p>
+        </w:tc>
+        <w:tc>
+          <w:tcPr>
+            <w:tcW w:w="7488" w:type="dxa"/>
+          </w:tcPr>
+          <w:p>
+            <w:pPr>
+              <w:cnfStyle w:val="000000100000" w:firstRow="0" w:lastRow="0" w:firstColumn="0" w:lastColumn="0" w:oddVBand="0" w:evenVBand="0" w:oddHBand="1" w:evenHBand="0" w:firstRowFirstColumn="0" w:firstRowLastColumn="0" w:lastRowFirstColumn="0" w:lastRowLastColumn="0"/>
+              <w:rPr>
+                <w:sz w:val="28"/>
+                <w:lang w:val="en-AU"/>
+              </w:rPr>
+            </w:pPr>
+            <w:r>
+              <w:rPr>
+                <w:sz w:val="28"/>
+                <w:lang w:val="en-AU"/>
+              </w:rPr>
+              <w:t>19</w:t>
+            </w:r>
+          </w:p>
+        </w:tc>
+      </w:tr>
+      <w:tr>
+        <w:tc>
+          <w:tcPr>
+            <w:cnfStyle w:val="001000000000" w:firstRow="0" w:lastRow="0" w:firstColumn="1" w:lastColumn="0" w:oddVBand="0" w:evenVBand="0" w:oddHBand="0" w:evenHBand="0" w:firstRowFirstColumn="0" w:firstRowLastColumn="0" w:lastRowFirstColumn="0" w:lastRowLastColumn="0"/>
+            <w:tcW w:w="2088" w:type="dxa"/>
+          </w:tcPr>
+          <w:p>
+            <w:pPr>
+              <w:rPr>
+                <w:sz w:val="28"/>
+              </w:rPr>
+            </w:pPr>
+            <w:r>
+              <w:rPr>
+                <w:sz w:val="28"/>
+              </w:rPr>
+              <w:t>Purpose:</w:t>
+            </w:r>
+          </w:p>
+        </w:tc>
+        <w:tc>
+          <w:tcPr>
+            <w:tcW w:w="7488" w:type="dxa"/>
+          </w:tcPr>
+          <w:p>
+            <w:pPr>
+              <w:cnfStyle w:val="000000000000" w:firstRow="0" w:lastRow="0" w:firstColumn="0" w:lastColumn="0" w:oddVBand="0" w:evenVBand="0" w:oddHBand="0" w:evenHBand="0" w:firstRowFirstColumn="0" w:firstRowLastColumn="0" w:lastRowFirstColumn="0" w:lastRowLastColumn="0"/>
+              <w:rPr>
+                <w:sz w:val="28"/>
+              </w:rPr>
+            </w:pPr>
+            <w:r>
+              <w:rPr>
+                <w:sz w:val="28"/>
+                <w:lang w:val="en-AU"/>
+              </w:rPr>
+              <w:t xml:space="preserve">Confirm </w:t>
+            </w:r>
+            <w:r>
+              <w:rPr>
+                <w:sz w:val="28"/>
+                <w:lang w:val="en-AU"/>
+              </w:rPr>
+              <w:t xml:space="preserve">that a property owner can update his rental properties </w:t>
+            </w:r>
+            <w:r>
+              <w:rPr>
+                <w:sz w:val="28"/>
+                <w:lang w:val="en-AU"/>
+              </w:rPr>
+              <w:t>photo</w:t>
+            </w:r>
+            <w:r>
+              <w:rPr>
+                <w:sz w:val="28"/>
+                <w:lang w:val="en-AU"/>
+              </w:rPr>
+              <w:t xml:space="preserve"> so that the information is up-to date</w:t>
+            </w:r>
+          </w:p>
+        </w:tc>
+      </w:tr>
+      <w:tr>
+        <w:trPr>
+          <w:cnfStyle w:val="000000100000" w:firstRow="0" w:lastRow="0" w:firstColumn="0" w:lastColumn="0" w:oddVBand="0" w:evenVBand="0" w:oddHBand="1" w:evenHBand="0" w:firstRowFirstColumn="0" w:firstRowLastColumn="0" w:lastRowFirstColumn="0" w:lastRowLastColumn="0"/>
+        </w:trPr>
+        <w:tc>
+          <w:tcPr>
+            <w:cnfStyle w:val="001000000000" w:firstRow="0" w:lastRow="0" w:firstColumn="1" w:lastColumn="0" w:oddVBand="0" w:evenVBand="0" w:oddHBand="0" w:evenHBand="0" w:firstRowFirstColumn="0" w:firstRowLastColumn="0" w:lastRowFirstColumn="0" w:lastRowLastColumn="0"/>
+            <w:tcW w:w="2088" w:type="dxa"/>
+          </w:tcPr>
+          <w:p>
+            <w:pPr>
+              <w:rPr>
+                <w:sz w:val="28"/>
+              </w:rPr>
+            </w:pPr>
+            <w:r>
+              <w:rPr>
+                <w:sz w:val="28"/>
+              </w:rPr>
+              <w:t>Prerequisites:</w:t>
+            </w:r>
+          </w:p>
+        </w:tc>
+        <w:tc>
+          <w:tcPr>
+            <w:tcW w:w="7488" w:type="dxa"/>
+          </w:tcPr>
+          <w:p>
+            <w:pPr>
+              <w:cnfStyle w:val="000000100000" w:firstRow="0" w:lastRow="0" w:firstColumn="0" w:lastColumn="0" w:oddVBand="0" w:evenVBand="0" w:oddHBand="1" w:evenHBand="0" w:firstRowFirstColumn="0" w:firstRowLastColumn="0" w:lastRowFirstColumn="0" w:lastRowLastColumn="0"/>
+              <w:rPr>
+                <w:sz w:val="28"/>
+              </w:rPr>
+            </w:pPr>
+            <w:r>
+              <w:rPr>
+                <w:sz w:val="28"/>
+              </w:rPr>
+              <w:t>User has access rights required</w:t>
+            </w:r>
+          </w:p>
+          <w:p>
+            <w:pPr>
+              <w:cnfStyle w:val="000000100000" w:firstRow="0" w:lastRow="0" w:firstColumn="0" w:lastColumn="0" w:oddVBand="0" w:evenVBand="0" w:oddHBand="1" w:evenHBand="0" w:firstRowFirstColumn="0" w:firstRowLastColumn="0" w:lastRowFirstColumn="0" w:lastRowLastColumn="0"/>
+              <w:rPr>
+                <w:sz w:val="28"/>
+              </w:rPr>
+            </w:pPr>
+            <w:r>
+              <w:rPr>
+                <w:sz w:val="28"/>
+              </w:rPr>
+              <w:t>There is at least one registered property by the owner</w:t>
+            </w:r>
+          </w:p>
+        </w:tc>
+      </w:tr>
+      <w:tr>
+        <w:tc>
+          <w:tcPr>
+            <w:cnfStyle w:val="001000000000" w:firstRow="0" w:lastRow="0" w:firstColumn="1" w:lastColumn="0" w:oddVBand="0" w:evenVBand="0" w:oddHBand="0" w:evenHBand="0" w:firstRowFirstColumn="0" w:firstRowLastColumn="0" w:lastRowFirstColumn="0" w:lastRowLastColumn="0"/>
+            <w:tcW w:w="2088" w:type="dxa"/>
+          </w:tcPr>
+          <w:p>
+            <w:pPr>
+              <w:rPr>
+                <w:sz w:val="28"/>
+              </w:rPr>
+            </w:pPr>
+            <w:r>
+              <w:rPr>
+                <w:sz w:val="28"/>
+              </w:rPr>
+              <w:t>Test Data:</w:t>
+            </w:r>
+          </w:p>
+        </w:tc>
+        <w:tc>
+          <w:tcPr>
+            <w:tcW w:w="7488" w:type="dxa"/>
+          </w:tcPr>
+          <w:p>
+            <w:pPr>
+              <w:cnfStyle w:val="000000000000" w:firstRow="0" w:lastRow="0" w:firstColumn="0" w:lastColumn="0" w:oddVBand="0" w:evenVBand="0" w:oddHBand="0" w:evenHBand="0" w:firstRowFirstColumn="0" w:firstRowLastColumn="0" w:lastRowFirstColumn="0" w:lastRowLastColumn="0"/>
+              <w:rPr>
+                <w:sz w:val="28"/>
+              </w:rPr>
+            </w:pPr>
+            <w:r>
+              <w:rPr>
+                <w:sz w:val="28"/>
+              </w:rPr>
+              <w:t xml:space="preserve">Username = </w:t>
+            </w:r>
+            <w:r>
+              <w:rPr>
+                <w:sz w:val="28"/>
+              </w:rPr>
+              <w:t>Owner</w:t>
+            </w:r>
+            <w:r>
+              <w:rPr>
+                <w:sz w:val="28"/>
+              </w:rPr>
+              <w:t>1</w:t>
+            </w:r>
+          </w:p>
+          <w:p>
+            <w:pPr>
+              <w:cnfStyle w:val="000000000000" w:firstRow="0" w:lastRow="0" w:firstColumn="0" w:lastColumn="0" w:oddVBand="0" w:evenVBand="0" w:oddHBand="0" w:evenHBand="0" w:firstRowFirstColumn="0" w:firstRowLastColumn="0" w:lastRowFirstColumn="0" w:lastRowLastColumn="0"/>
+              <w:rPr>
+                <w:sz w:val="28"/>
+              </w:rPr>
+            </w:pPr>
+            <w:r>
+              <w:rPr>
+                <w:sz w:val="28"/>
+              </w:rPr>
+              <w:t xml:space="preserve">Password = </w:t>
+            </w:r>
+            <w:r>
+              <w:rPr>
+                <w:sz w:val="28"/>
+              </w:rPr>
+              <w:t>password</w:t>
+            </w:r>
+          </w:p>
+          <w:p>
+            <w:pPr>
+              <w:cnfStyle w:val="000000000000" w:firstRow="0" w:lastRow="0" w:firstColumn="0" w:lastColumn="0" w:oddVBand="0" w:evenVBand="0" w:oddHBand="0" w:evenHBand="0" w:firstRowFirstColumn="0" w:firstRowLastColumn="0" w:lastRowFirstColumn="0" w:lastRowLastColumn="0"/>
+              <w:rPr>
+                <w:sz w:val="28"/>
+              </w:rPr>
+            </w:pPr>
+            <w:r>
+              <w:rPr>
+                <w:sz w:val="28"/>
+              </w:rPr>
+              <w:t>Property id = 1</w:t>
+            </w:r>
+          </w:p>
+        </w:tc>
+      </w:tr>
+      <w:tr>
+        <w:trPr>
+          <w:cnfStyle w:val="000000100000" w:firstRow="0" w:lastRow="0" w:firstColumn="0" w:lastColumn="0" w:oddVBand="0" w:evenVBand="0" w:oddHBand="1" w:evenHBand="0" w:firstRowFirstColumn="0" w:firstRowLastColumn="0" w:lastRowFirstColumn="0" w:lastRowLastColumn="0"/>
+        </w:trPr>
+        <w:tc>
+          <w:tcPr>
+            <w:cnfStyle w:val="001000000000" w:firstRow="0" w:lastRow="0" w:firstColumn="1" w:lastColumn="0" w:oddVBand="0" w:evenVBand="0" w:oddHBand="0" w:evenHBand="0" w:firstRowFirstColumn="0" w:firstRowLastColumn="0" w:lastRowFirstColumn="0" w:lastRowLastColumn="0"/>
+            <w:tcW w:w="2088" w:type="dxa"/>
+          </w:tcPr>
+          <w:p>
+            <w:pPr>
+              <w:rPr>
+                <w:sz w:val="28"/>
+              </w:rPr>
+            </w:pPr>
+            <w:r>
+              <w:rPr>
+                <w:sz w:val="28"/>
+              </w:rPr>
+              <w:t>Steps:</w:t>
+            </w:r>
+          </w:p>
+        </w:tc>
+        <w:tc>
+          <w:tcPr>
+            <w:tcW w:w="7488" w:type="dxa"/>
+          </w:tcPr>
+          <w:p>
+            <w:pPr>
+              <w:cnfStyle w:val="000000100000" w:firstRow="0" w:lastRow="0" w:firstColumn="0" w:lastColumn="0" w:oddVBand="0" w:evenVBand="0" w:oddHBand="1" w:evenHBand="0" w:firstRowFirstColumn="0" w:firstRowLastColumn="0" w:lastRowFirstColumn="0" w:lastRowLastColumn="0"/>
+              <w:rPr>
+                <w:sz w:val="28"/>
+              </w:rPr>
+            </w:pPr>
+            <w:r>
+              <w:rPr>
+                <w:sz w:val="28"/>
+              </w:rPr>
+              <w:t>Click “</w:t>
+            </w:r>
+            <w:r>
+              <w:rPr>
+                <w:sz w:val="28"/>
+              </w:rPr>
+              <w:t>Owner</w:t>
+            </w:r>
+            <w:r>
+              <w:rPr>
+                <w:sz w:val="28"/>
+              </w:rPr>
+              <w:t>”</w:t>
+            </w:r>
+          </w:p>
+          <w:p>
+            <w:pPr>
+              <w:cnfStyle w:val="000000100000" w:firstRow="0" w:lastRow="0" w:firstColumn="0" w:lastColumn="0" w:oddVBand="0" w:evenVBand="0" w:oddHBand="1" w:evenHBand="0" w:firstRowFirstColumn="0" w:firstRowLastColumn="0" w:lastRowFirstColumn="0" w:lastRowLastColumn="0"/>
+              <w:rPr>
+                <w:sz w:val="28"/>
+              </w:rPr>
+            </w:pPr>
+            <w:r>
+              <w:rPr>
+                <w:sz w:val="28"/>
+              </w:rPr>
+              <w:t>Click “Manage My Properties”</w:t>
+            </w:r>
+          </w:p>
+          <w:p>
+            <w:pPr>
+              <w:cnfStyle w:val="000000100000" w:firstRow="0" w:lastRow="0" w:firstColumn="0" w:lastColumn="0" w:oddVBand="0" w:evenVBand="0" w:oddHBand="1" w:evenHBand="0" w:firstRowFirstColumn="0" w:firstRowLastColumn="0" w:lastRowFirstColumn="0" w:lastRowLastColumn="0"/>
+              <w:rPr>
+                <w:sz w:val="28"/>
+              </w:rPr>
+            </w:pPr>
+            <w:r>
+              <w:rPr>
+                <w:sz w:val="28"/>
+              </w:rPr>
+              <w:t>Select the desired property with property id = 1</w:t>
+            </w:r>
+          </w:p>
+          <w:p>
+            <w:pPr>
+              <w:cnfStyle w:val="000000100000" w:firstRow="0" w:lastRow="0" w:firstColumn="0" w:lastColumn="0" w:oddVBand="0" w:evenVBand="0" w:oddHBand="1" w:evenHBand="0" w:firstRowFirstColumn="0" w:firstRowLastColumn="0" w:lastRowFirstColumn="0" w:lastRowLastColumn="0"/>
+              <w:rPr>
+                <w:sz w:val="28"/>
+              </w:rPr>
+            </w:pPr>
+            <w:r>
+              <w:rPr>
+                <w:sz w:val="28"/>
+              </w:rPr>
+              <w:t>Update</w:t>
+            </w:r>
+            <w:r>
+              <w:rPr>
+                <w:sz w:val="28"/>
+              </w:rPr>
+              <w:t xml:space="preserve"> the </w:t>
+            </w:r>
+            <w:r>
+              <w:rPr>
+                <w:sz w:val="28"/>
+              </w:rPr>
+              <w:t>photo link</w:t>
+            </w:r>
+          </w:p>
+          <w:p>
+            <w:pPr>
+              <w:cnfStyle w:val="000000100000" w:firstRow="0" w:lastRow="0" w:firstColumn="0" w:lastColumn="0" w:oddVBand="0" w:evenVBand="0" w:oddHBand="1" w:evenHBand="0" w:firstRowFirstColumn="0" w:firstRowLastColumn="0" w:lastRowFirstColumn="0" w:lastRowLastColumn="0"/>
+              <w:rPr>
+                <w:sz w:val="28"/>
+              </w:rPr>
+            </w:pPr>
+            <w:r>
+              <w:rPr>
+                <w:sz w:val="28"/>
+              </w:rPr>
+              <w:t>C</w:t>
+            </w:r>
+            <w:r>
+              <w:rPr>
+                <w:sz w:val="28"/>
+              </w:rPr>
+              <w:t>lick “</w:t>
+            </w:r>
+            <w:r>
+              <w:rPr>
+                <w:sz w:val="28"/>
+              </w:rPr>
+              <w:t>Update</w:t>
+            </w:r>
+            <w:r>
+              <w:rPr>
+                <w:sz w:val="28"/>
+              </w:rPr>
+              <w:t>”</w:t>
+            </w:r>
+          </w:p>
+        </w:tc>
+      </w:tr>
+      <w:tr>
+        <w:tc>
+          <w:tcPr>
+            <w:cnfStyle w:val="001000000000" w:firstRow="0" w:lastRow="0" w:firstColumn="1" w:lastColumn="0" w:oddVBand="0" w:evenVBand="0" w:oddHBand="0" w:evenHBand="0" w:firstRowFirstColumn="0" w:firstRowLastColumn="0" w:lastRowFirstColumn="0" w:lastRowLastColumn="0"/>
+            <w:tcW w:w="2088" w:type="dxa"/>
+          </w:tcPr>
+          <w:p>
+            <w:pPr>
+              <w:rPr>
+                <w:sz w:val="28"/>
+              </w:rPr>
+            </w:pPr>
+            <w:r>
+              <w:rPr>
+                <w:sz w:val="28"/>
+              </w:rPr>
+              <w:t>Expected Outcome:</w:t>
+            </w:r>
+          </w:p>
+        </w:tc>
+        <w:tc>
+          <w:tcPr>
+            <w:tcW w:w="7488" w:type="dxa"/>
+          </w:tcPr>
+          <w:p>
+            <w:pPr>
+              <w:cnfStyle w:val="000000000000" w:firstRow="0" w:lastRow="0" w:firstColumn="0" w:lastColumn="0" w:oddVBand="0" w:evenVBand="0" w:oddHBand="0" w:evenHBand="0" w:firstRowFirstColumn="0" w:firstRowLastColumn="0" w:lastRowFirstColumn="0" w:lastRowLastColumn="0"/>
+              <w:rPr>
+                <w:sz w:val="28"/>
+              </w:rPr>
+            </w:pPr>
+            <w:r>
+              <w:rPr>
+                <w:sz w:val="28"/>
+              </w:rPr>
+              <w:t>The new photo is display in the property management site</w:t>
+            </w:r>
+          </w:p>
+        </w:tc>
+      </w:tr>
+      <w:tr>
+        <w:trPr>
+          <w:cnfStyle w:val="000000100000" w:firstRow="0" w:lastRow="0" w:firstColumn="0" w:lastColumn="0" w:oddVBand="0" w:evenVBand="0" w:oddHBand="1" w:evenHBand="0" w:firstRowFirstColumn="0" w:firstRowLastColumn="0" w:lastRowFirstColumn="0" w:lastRowLastColumn="0"/>
+        </w:trPr>
+        <w:tc>
+          <w:tcPr>
+            <w:cnfStyle w:val="001000000000" w:firstRow="0" w:lastRow="0" w:firstColumn="1" w:lastColumn="0" w:oddVBand="0" w:evenVBand="0" w:oddHBand="0" w:evenHBand="0" w:firstRowFirstColumn="0" w:firstRowLastColumn="0" w:lastRowFirstColumn="0" w:lastRowLastColumn="0"/>
+            <w:tcW w:w="2088" w:type="dxa"/>
+          </w:tcPr>
+          <w:p>
+            <w:pPr>
+              <w:rPr>
+                <w:sz w:val="28"/>
+              </w:rPr>
+            </w:pPr>
+            <w:r>
+              <w:rPr>
+                <w:sz w:val="28"/>
+              </w:rPr>
+              <w:lastRenderedPageBreak/>
+              <w:t>Actual Outcome:</w:t>
+            </w:r>
+          </w:p>
+        </w:tc>
+        <w:tc>
+          <w:tcPr>
+            <w:tcW w:w="7488" w:type="dxa"/>
+          </w:tcPr>
+          <w:p>
+            <w:pPr>
+              <w:cnfStyle w:val="000000100000" w:firstRow="0" w:lastRow="0" w:firstColumn="0" w:lastColumn="0" w:oddVBand="0" w:evenVBand="0" w:oddHBand="1" w:evenHBand="0" w:firstRowFirstColumn="0" w:firstRowLastColumn="0" w:lastRowFirstColumn="0" w:lastRowLastColumn="0"/>
+              <w:rPr>
+                <w:sz w:val="28"/>
+              </w:rPr>
+            </w:pPr>
+            <w:r>
+              <w:rPr>
+                <w:sz w:val="28"/>
+              </w:rPr>
+              <w:t>The new photo is display in the property management site</w:t>
+            </w:r>
+          </w:p>
+        </w:tc>
+      </w:tr>
+    </w:tbl>
+    <w:p>
+      <w:pPr>
+        <w:rPr>
+          <w:sz w:val="28"/>
+        </w:rPr>
+      </w:pPr>
+    </w:p>
+    <w:tbl>
+      <w:tblPr>
+        <w:tblStyle w:val="LightList"/>
+        <w:tblpPr w:leftFromText="180" w:rightFromText="180" w:vertAnchor="text" w:horzAnchor="margin" w:tblpY="77"/>
+        <w:tblW w:w="0" w:type="auto"/>
+        <w:tblLook w:val="04A0" w:firstRow="1" w:lastRow="0" w:firstColumn="1" w:lastColumn="0" w:noHBand="0" w:noVBand="1"/>
+      </w:tblPr>
+      <w:tblGrid>
+        <w:gridCol w:w="2078"/>
+        <w:gridCol w:w="7262"/>
+      </w:tblGrid>
+      <w:tr>
+        <w:trPr>
+          <w:cnfStyle w:val="100000000000" w:firstRow="1" w:lastRow="0" w:firstColumn="0" w:lastColumn="0" w:oddVBand="0" w:evenVBand="0" w:oddHBand="0" w:evenHBand="0" w:firstRowFirstColumn="0" w:firstRowLastColumn="0" w:lastRowFirstColumn="0" w:lastRowLastColumn="0"/>
+        </w:trPr>
+        <w:tc>
+          <w:tcPr>
+            <w:cnfStyle w:val="001000000000" w:firstRow="0" w:lastRow="0" w:firstColumn="1" w:lastColumn="0" w:oddVBand="0" w:evenVBand="0" w:oddHBand="0" w:evenHBand="0" w:firstRowFirstColumn="0" w:firstRowLastColumn="0" w:lastRowFirstColumn="0" w:lastRowLastColumn="0"/>
+            <w:tcW w:w="9576" w:type="dxa"/>
+            <w:gridSpan w:val="2"/>
+          </w:tcPr>
+          <w:p>
+            <w:pPr>
+              <w:rPr>
+                <w:sz w:val="28"/>
+              </w:rPr>
+            </w:pPr>
+            <w:r>
+              <w:rPr>
+                <w:sz w:val="28"/>
+              </w:rPr>
+              <w:t>Test Case: 0</w:t>
+            </w:r>
+            <w:r>
+              <w:rPr>
+                <w:sz w:val="28"/>
+              </w:rPr>
+              <w:t>3</w:t>
+            </w:r>
+            <w:r>
+              <w:rPr>
+                <w:sz w:val="28"/>
+              </w:rPr>
+              <w:t>4</w:t>
+            </w:r>
+            <w:r>
+              <w:rPr>
+                <w:sz w:val="28"/>
+              </w:rPr>
+              <w:t xml:space="preserve"> </w:t>
+            </w:r>
+            <w:r>
+              <w:rPr>
+                <w:sz w:val="28"/>
+              </w:rPr>
+              <w:t>Owner update his rental property’s information</w:t>
+            </w:r>
+            <w:r>
+              <w:rPr>
+                <w:sz w:val="28"/>
+              </w:rPr>
+              <w:t xml:space="preserve"> with missing mandatory information</w:t>
+            </w:r>
+          </w:p>
+        </w:tc>
+      </w:tr>
+      <w:tr>
+        <w:trPr>
+          <w:cnfStyle w:val="000000100000" w:firstRow="0" w:lastRow="0" w:firstColumn="0" w:lastColumn="0" w:oddVBand="0" w:evenVBand="0" w:oddHBand="1" w:evenHBand="0" w:firstRowFirstColumn="0" w:firstRowLastColumn="0" w:lastRowFirstColumn="0" w:lastRowLastColumn="0"/>
+        </w:trPr>
+        <w:tc>
+          <w:tcPr>
+            <w:cnfStyle w:val="001000000000" w:firstRow="0" w:lastRow="0" w:firstColumn="1" w:lastColumn="0" w:oddVBand="0" w:evenVBand="0" w:oddHBand="0" w:evenHBand="0" w:firstRowFirstColumn="0" w:firstRowLastColumn="0" w:lastRowFirstColumn="0" w:lastRowLastColumn="0"/>
+            <w:tcW w:w="2088" w:type="dxa"/>
+          </w:tcPr>
+          <w:p>
+            <w:pPr>
+              <w:rPr>
+                <w:sz w:val="28"/>
+              </w:rPr>
+            </w:pPr>
+            <w:r>
+              <w:rPr>
+                <w:sz w:val="28"/>
+              </w:rPr>
+              <w:t>Story card</w:t>
+            </w:r>
+          </w:p>
+        </w:tc>
+        <w:tc>
+          <w:tcPr>
+            <w:tcW w:w="7488" w:type="dxa"/>
+          </w:tcPr>
+          <w:p>
+            <w:pPr>
+              <w:cnfStyle w:val="000000100000" w:firstRow="0" w:lastRow="0" w:firstColumn="0" w:lastColumn="0" w:oddVBand="0" w:evenVBand="0" w:oddHBand="1" w:evenHBand="0" w:firstRowFirstColumn="0" w:firstRowLastColumn="0" w:lastRowFirstColumn="0" w:lastRowLastColumn="0"/>
+              <w:rPr>
+                <w:sz w:val="28"/>
+                <w:lang w:val="en-AU"/>
+              </w:rPr>
+            </w:pPr>
+            <w:r>
+              <w:rPr>
+                <w:sz w:val="28"/>
+                <w:lang w:val="en-AU"/>
+              </w:rPr>
+              <w:t>19</w:t>
+            </w:r>
+          </w:p>
+        </w:tc>
+      </w:tr>
+      <w:tr>
+        <w:tc>
+          <w:tcPr>
+            <w:cnfStyle w:val="001000000000" w:firstRow="0" w:lastRow="0" w:firstColumn="1" w:lastColumn="0" w:oddVBand="0" w:evenVBand="0" w:oddHBand="0" w:evenHBand="0" w:firstRowFirstColumn="0" w:firstRowLastColumn="0" w:lastRowFirstColumn="0" w:lastRowLastColumn="0"/>
+            <w:tcW w:w="2088" w:type="dxa"/>
+          </w:tcPr>
+          <w:p>
+            <w:pPr>
+              <w:rPr>
+                <w:sz w:val="28"/>
+              </w:rPr>
+            </w:pPr>
+            <w:r>
+              <w:rPr>
+                <w:sz w:val="28"/>
+              </w:rPr>
+              <w:t>Purpose:</w:t>
+            </w:r>
+          </w:p>
+        </w:tc>
+        <w:tc>
+          <w:tcPr>
+            <w:tcW w:w="7488" w:type="dxa"/>
+          </w:tcPr>
+          <w:p>
+            <w:pPr>
+              <w:cnfStyle w:val="000000000000" w:firstRow="0" w:lastRow="0" w:firstColumn="0" w:lastColumn="0" w:oddVBand="0" w:evenVBand="0" w:oddHBand="0" w:evenHBand="0" w:firstRowFirstColumn="0" w:firstRowLastColumn="0" w:lastRowFirstColumn="0" w:lastRowLastColumn="0"/>
+              <w:rPr>
+                <w:sz w:val="28"/>
+              </w:rPr>
+            </w:pPr>
+            <w:r>
+              <w:rPr>
+                <w:sz w:val="28"/>
+                <w:lang w:val="en-AU"/>
+              </w:rPr>
+              <w:t xml:space="preserve">Confirm </w:t>
+            </w:r>
+            <w:r>
+              <w:rPr>
+                <w:sz w:val="28"/>
+                <w:lang w:val="en-AU"/>
+              </w:rPr>
+              <w:t>that a property owner can update his rental properties information so that the information is up-to date</w:t>
+            </w:r>
+          </w:p>
+        </w:tc>
+      </w:tr>
+      <w:tr>
+        <w:trPr>
+          <w:cnfStyle w:val="000000100000" w:firstRow="0" w:lastRow="0" w:firstColumn="0" w:lastColumn="0" w:oddVBand="0" w:evenVBand="0" w:oddHBand="1" w:evenHBand="0" w:firstRowFirstColumn="0" w:firstRowLastColumn="0" w:lastRowFirstColumn="0" w:lastRowLastColumn="0"/>
+        </w:trPr>
+        <w:tc>
+          <w:tcPr>
+            <w:cnfStyle w:val="001000000000" w:firstRow="0" w:lastRow="0" w:firstColumn="1" w:lastColumn="0" w:oddVBand="0" w:evenVBand="0" w:oddHBand="0" w:evenHBand="0" w:firstRowFirstColumn="0" w:firstRowLastColumn="0" w:lastRowFirstColumn="0" w:lastRowLastColumn="0"/>
+            <w:tcW w:w="2088" w:type="dxa"/>
+          </w:tcPr>
+          <w:p>
+            <w:pPr>
+              <w:rPr>
+                <w:sz w:val="28"/>
+              </w:rPr>
+            </w:pPr>
+            <w:r>
+              <w:rPr>
+                <w:sz w:val="28"/>
+              </w:rPr>
+              <w:t>Prerequisites:</w:t>
+            </w:r>
+          </w:p>
+        </w:tc>
+        <w:tc>
+          <w:tcPr>
+            <w:tcW w:w="7488" w:type="dxa"/>
+          </w:tcPr>
+          <w:p>
+            <w:pPr>
+              <w:cnfStyle w:val="000000100000" w:firstRow="0" w:lastRow="0" w:firstColumn="0" w:lastColumn="0" w:oddVBand="0" w:evenVBand="0" w:oddHBand="1" w:evenHBand="0" w:firstRowFirstColumn="0" w:firstRowLastColumn="0" w:lastRowFirstColumn="0" w:lastRowLastColumn="0"/>
+              <w:rPr>
+                <w:sz w:val="28"/>
+              </w:rPr>
+            </w:pPr>
+            <w:r>
+              <w:rPr>
+                <w:sz w:val="28"/>
+              </w:rPr>
+              <w:t>User has access rights required</w:t>
+            </w:r>
+          </w:p>
+          <w:p>
+            <w:pPr>
+              <w:cnfStyle w:val="000000100000" w:firstRow="0" w:lastRow="0" w:firstColumn="0" w:lastColumn="0" w:oddVBand="0" w:evenVBand="0" w:oddHBand="1" w:evenHBand="0" w:firstRowFirstColumn="0" w:firstRowLastColumn="0" w:lastRowFirstColumn="0" w:lastRowLastColumn="0"/>
+              <w:rPr>
+                <w:sz w:val="28"/>
+              </w:rPr>
+            </w:pPr>
+            <w:r>
+              <w:rPr>
+                <w:sz w:val="28"/>
+              </w:rPr>
+              <w:t>There is at least one registered property by the owner</w:t>
+            </w:r>
+          </w:p>
+        </w:tc>
+      </w:tr>
+      <w:tr>
+        <w:tc>
+          <w:tcPr>
+            <w:cnfStyle w:val="001000000000" w:firstRow="0" w:lastRow="0" w:firstColumn="1" w:lastColumn="0" w:oddVBand="0" w:evenVBand="0" w:oddHBand="0" w:evenHBand="0" w:firstRowFirstColumn="0" w:firstRowLastColumn="0" w:lastRowFirstColumn="0" w:lastRowLastColumn="0"/>
+            <w:tcW w:w="2088" w:type="dxa"/>
+          </w:tcPr>
+          <w:p>
+            <w:pPr>
+              <w:rPr>
+                <w:sz w:val="28"/>
+              </w:rPr>
+            </w:pPr>
+            <w:r>
+              <w:rPr>
+                <w:sz w:val="28"/>
+              </w:rPr>
+              <w:t>Test Data:</w:t>
+            </w:r>
+          </w:p>
+        </w:tc>
+        <w:tc>
+          <w:tcPr>
+            <w:tcW w:w="7488" w:type="dxa"/>
+          </w:tcPr>
+          <w:p>
+            <w:pPr>
+              <w:cnfStyle w:val="000000000000" w:firstRow="0" w:lastRow="0" w:firstColumn="0" w:lastColumn="0" w:oddVBand="0" w:evenVBand="0" w:oddHBand="0" w:evenHBand="0" w:firstRowFirstColumn="0" w:firstRowLastColumn="0" w:lastRowFirstColumn="0" w:lastRowLastColumn="0"/>
+              <w:rPr>
+                <w:sz w:val="28"/>
+              </w:rPr>
+            </w:pPr>
+            <w:r>
+              <w:rPr>
+                <w:sz w:val="28"/>
+              </w:rPr>
+              <w:t xml:space="preserve">Username = </w:t>
+            </w:r>
+            <w:r>
+              <w:rPr>
+                <w:sz w:val="28"/>
+              </w:rPr>
+              <w:t>Owner</w:t>
+            </w:r>
+            <w:r>
+              <w:rPr>
+                <w:sz w:val="28"/>
+              </w:rPr>
+              <w:t>1</w:t>
+            </w:r>
+          </w:p>
+          <w:p>
+            <w:pPr>
+              <w:cnfStyle w:val="000000000000" w:firstRow="0" w:lastRow="0" w:firstColumn="0" w:lastColumn="0" w:oddVBand="0" w:evenVBand="0" w:oddHBand="0" w:evenHBand="0" w:firstRowFirstColumn="0" w:firstRowLastColumn="0" w:lastRowFirstColumn="0" w:lastRowLastColumn="0"/>
+              <w:rPr>
+                <w:sz w:val="28"/>
+              </w:rPr>
+            </w:pPr>
+            <w:r>
+              <w:rPr>
+                <w:sz w:val="28"/>
+              </w:rPr>
+              <w:t xml:space="preserve">Password = </w:t>
+            </w:r>
+            <w:r>
+              <w:rPr>
+                <w:sz w:val="28"/>
+              </w:rPr>
+              <w:t>password</w:t>
+            </w:r>
+          </w:p>
+          <w:p>
+            <w:pPr>
+              <w:cnfStyle w:val="000000000000" w:firstRow="0" w:lastRow="0" w:firstColumn="0" w:lastColumn="0" w:oddVBand="0" w:evenVBand="0" w:oddHBand="0" w:evenHBand="0" w:firstRowFirstColumn="0" w:firstRowLastColumn="0" w:lastRowFirstColumn="0" w:lastRowLastColumn="0"/>
+              <w:rPr>
+                <w:sz w:val="28"/>
+              </w:rPr>
+            </w:pPr>
+            <w:r>
+              <w:rPr>
+                <w:sz w:val="28"/>
+              </w:rPr>
+              <w:t>Property id = 1</w:t>
+            </w:r>
+          </w:p>
+        </w:tc>
+      </w:tr>
+      <w:tr>
+        <w:trPr>
+          <w:cnfStyle w:val="000000100000" w:firstRow="0" w:lastRow="0" w:firstColumn="0" w:lastColumn="0" w:oddVBand="0" w:evenVBand="0" w:oddHBand="1" w:evenHBand="0" w:firstRowFirstColumn="0" w:firstRowLastColumn="0" w:lastRowFirstColumn="0" w:lastRowLastColumn="0"/>
+        </w:trPr>
+        <w:tc>
+          <w:tcPr>
+            <w:cnfStyle w:val="001000000000" w:firstRow="0" w:lastRow="0" w:firstColumn="1" w:lastColumn="0" w:oddVBand="0" w:evenVBand="0" w:oddHBand="0" w:evenHBand="0" w:firstRowFirstColumn="0" w:firstRowLastColumn="0" w:lastRowFirstColumn="0" w:lastRowLastColumn="0"/>
+            <w:tcW w:w="2088" w:type="dxa"/>
+          </w:tcPr>
+          <w:p>
+            <w:pPr>
+              <w:rPr>
+                <w:sz w:val="28"/>
+              </w:rPr>
+            </w:pPr>
+            <w:r>
+              <w:rPr>
+                <w:sz w:val="28"/>
+              </w:rPr>
+              <w:t>Steps:</w:t>
+            </w:r>
+          </w:p>
+        </w:tc>
+        <w:tc>
+          <w:tcPr>
+            <w:tcW w:w="7488" w:type="dxa"/>
+          </w:tcPr>
+          <w:p>
+            <w:pPr>
+              <w:cnfStyle w:val="000000100000" w:firstRow="0" w:lastRow="0" w:firstColumn="0" w:lastColumn="0" w:oddVBand="0" w:evenVBand="0" w:oddHBand="1" w:evenHBand="0" w:firstRowFirstColumn="0" w:firstRowLastColumn="0" w:lastRowFirstColumn="0" w:lastRowLastColumn="0"/>
+              <w:rPr>
+                <w:sz w:val="28"/>
+              </w:rPr>
+            </w:pPr>
+            <w:r>
+              <w:rPr>
+                <w:sz w:val="28"/>
+              </w:rPr>
+              <w:t>Click “</w:t>
+            </w:r>
+            <w:r>
+              <w:rPr>
+                <w:sz w:val="28"/>
+              </w:rPr>
+              <w:t>Owner</w:t>
+            </w:r>
+            <w:r>
+              <w:rPr>
+                <w:sz w:val="28"/>
+              </w:rPr>
+              <w:t>”</w:t>
+            </w:r>
+          </w:p>
+          <w:p>
+            <w:pPr>
+              <w:cnfStyle w:val="000000100000" w:firstRow="0" w:lastRow="0" w:firstColumn="0" w:lastColumn="0" w:oddVBand="0" w:evenVBand="0" w:oddHBand="1" w:evenHBand="0" w:firstRowFirstColumn="0" w:firstRowLastColumn="0" w:lastRowFirstColumn="0" w:lastRowLastColumn="0"/>
+              <w:rPr>
+                <w:sz w:val="28"/>
+              </w:rPr>
+            </w:pPr>
+            <w:r>
+              <w:rPr>
+                <w:sz w:val="28"/>
+              </w:rPr>
+              <w:t>Click “Manage My Properties”</w:t>
+            </w:r>
+          </w:p>
+          <w:p>
+            <w:pPr>
+              <w:cnfStyle w:val="000000100000" w:firstRow="0" w:lastRow="0" w:firstColumn="0" w:lastColumn="0" w:oddVBand="0" w:evenVBand="0" w:oddHBand="1" w:evenHBand="0" w:firstRowFirstColumn="0" w:firstRowLastColumn="0" w:lastRowFirstColumn="0" w:lastRowLastColumn="0"/>
+              <w:rPr>
+                <w:sz w:val="28"/>
+              </w:rPr>
+            </w:pPr>
+            <w:r>
+              <w:rPr>
+                <w:sz w:val="28"/>
+              </w:rPr>
+              <w:t>Select the desired property with property id = 1</w:t>
+            </w:r>
+          </w:p>
+          <w:p>
+            <w:pPr>
+              <w:cnfStyle w:val="000000100000" w:firstRow="0" w:lastRow="0" w:firstColumn="0" w:lastColumn="0" w:oddVBand="0" w:evenVBand="0" w:oddHBand="1" w:evenHBand="0" w:firstRowFirstColumn="0" w:firstRowLastColumn="0" w:lastRowFirstColumn="0" w:lastRowLastColumn="0"/>
+              <w:rPr>
+                <w:sz w:val="28"/>
+              </w:rPr>
+            </w:pPr>
+            <w:r>
+              <w:rPr>
+                <w:sz w:val="28"/>
+              </w:rPr>
+              <w:t>Remove the street name from the textbox</w:t>
+            </w:r>
+          </w:p>
+          <w:p>
+            <w:pPr>
+              <w:cnfStyle w:val="000000100000" w:firstRow="0" w:lastRow="0" w:firstColumn="0" w:lastColumn="0" w:oddVBand="0" w:evenVBand="0" w:oddHBand="1" w:evenHBand="0" w:firstRowFirstColumn="0" w:firstRowLastColumn="0" w:lastRowFirstColumn="0" w:lastRowLastColumn="0"/>
+              <w:rPr>
+                <w:sz w:val="28"/>
+              </w:rPr>
+            </w:pPr>
+            <w:r>
+              <w:rPr>
+                <w:sz w:val="28"/>
+              </w:rPr>
+              <w:t>C</w:t>
+            </w:r>
+            <w:r>
+              <w:rPr>
+                <w:sz w:val="28"/>
+              </w:rPr>
+              <w:t>lick “</w:t>
+            </w:r>
+            <w:r>
+              <w:rPr>
+                <w:sz w:val="28"/>
+              </w:rPr>
+              <w:t>Update</w:t>
+            </w:r>
+            <w:r>
+              <w:rPr>
+                <w:sz w:val="28"/>
+              </w:rPr>
+              <w:t>”</w:t>
+            </w:r>
+          </w:p>
+        </w:tc>
+      </w:tr>
+      <w:tr>
+        <w:tc>
+          <w:tcPr>
+            <w:cnfStyle w:val="001000000000" w:firstRow="0" w:lastRow="0" w:firstColumn="1" w:lastColumn="0" w:oddVBand="0" w:evenVBand="0" w:oddHBand="0" w:evenHBand="0" w:firstRowFirstColumn="0" w:firstRowLastColumn="0" w:lastRowFirstColumn="0" w:lastRowLastColumn="0"/>
+            <w:tcW w:w="2088" w:type="dxa"/>
+          </w:tcPr>
+          <w:p>
+            <w:pPr>
+              <w:rPr>
+                <w:sz w:val="28"/>
+              </w:rPr>
+            </w:pPr>
+            <w:r>
+              <w:rPr>
+                <w:sz w:val="28"/>
+              </w:rPr>
+              <w:t>Expected Outcome:</w:t>
+            </w:r>
+          </w:p>
+        </w:tc>
+        <w:tc>
+          <w:tcPr>
+            <w:tcW w:w="7488" w:type="dxa"/>
+          </w:tcPr>
+          <w:p>
+            <w:pPr>
+              <w:cnfStyle w:val="000000000000" w:firstRow="0" w:lastRow="0" w:firstColumn="0" w:lastColumn="0" w:oddVBand="0" w:evenVBand="0" w:oddHBand="0" w:evenHBand="0" w:firstRowFirstColumn="0" w:firstRowLastColumn="0" w:lastRowFirstColumn="0" w:lastRowLastColumn="0"/>
+              <w:rPr>
+                <w:sz w:val="28"/>
+              </w:rPr>
+            </w:pPr>
+            <w:r>
+              <w:rPr>
+                <w:sz w:val="28"/>
+              </w:rPr>
+              <w:t>Alert is shown to prompt user that mandatory field is empty</w:t>
+            </w:r>
+            <w:r>
+              <w:rPr>
+                <w:sz w:val="28"/>
+              </w:rPr>
+              <w:t xml:space="preserve">; see </w:t>
+            </w:r>
+            <w:r>
+              <w:rPr>
+                <w:sz w:val="28"/>
+              </w:rPr>
+              <w:t xml:space="preserve">the record </w:t>
+            </w:r>
+            <w:r>
+              <w:rPr>
+                <w:sz w:val="28"/>
+              </w:rPr>
+              <w:t xml:space="preserve">remains unchanged </w:t>
+            </w:r>
+            <w:r>
+              <w:rPr>
+                <w:sz w:val="28"/>
+              </w:rPr>
+              <w:t>in table.</w:t>
+            </w:r>
+          </w:p>
+        </w:tc>
+      </w:tr>
+      <w:tr>
+        <w:trPr>
+          <w:cnfStyle w:val="000000100000" w:firstRow="0" w:lastRow="0" w:firstColumn="0" w:lastColumn="0" w:oddVBand="0" w:evenVBand="0" w:oddHBand="1" w:evenHBand="0" w:firstRowFirstColumn="0" w:firstRowLastColumn="0" w:lastRowFirstColumn="0" w:lastRowLastColumn="0"/>
+        </w:trPr>
+        <w:tc>
+          <w:tcPr>
+            <w:cnfStyle w:val="001000000000" w:firstRow="0" w:lastRow="0" w:firstColumn="1" w:lastColumn="0" w:oddVBand="0" w:evenVBand="0" w:oddHBand="0" w:evenHBand="0" w:firstRowFirstColumn="0" w:firstRowLastColumn="0" w:lastRowFirstColumn="0" w:lastRowLastColumn="0"/>
+            <w:tcW w:w="2088" w:type="dxa"/>
+          </w:tcPr>
+          <w:p>
+            <w:pPr>
+              <w:rPr>
+                <w:sz w:val="28"/>
+              </w:rPr>
+            </w:pPr>
+            <w:r>
+              <w:rPr>
+                <w:sz w:val="28"/>
+              </w:rPr>
+              <w:t>Actual Outcome:</w:t>
+            </w:r>
+          </w:p>
+        </w:tc>
+        <w:tc>
+          <w:tcPr>
+            <w:tcW w:w="7488" w:type="dxa"/>
+          </w:tcPr>
+          <w:p>
+            <w:pPr>
+              <w:cnfStyle w:val="000000100000" w:firstRow="0" w:lastRow="0" w:firstColumn="0" w:lastColumn="0" w:oddVBand="0" w:evenVBand="0" w:oddHBand="1" w:evenHBand="0" w:firstRowFirstColumn="0" w:firstRowLastColumn="0" w:lastRowFirstColumn="0" w:lastRowLastColumn="0"/>
+              <w:rPr>
+                <w:sz w:val="28"/>
+              </w:rPr>
+            </w:pPr>
+            <w:r>
+              <w:rPr>
+                <w:sz w:val="28"/>
+              </w:rPr>
+              <w:t>The function is incomplete for testing</w:t>
+            </w:r>
+          </w:p>
+        </w:tc>
+      </w:tr>
+    </w:tbl>
+    <w:p>
+      <w:pPr>
+        <w:rPr>
+          <w:sz w:val="28"/>
+        </w:rPr>
+      </w:pPr>
+    </w:p>
+    <w:p>
+      <w:pPr>
+        <w:rPr>
+          <w:sz w:val="28"/>
+        </w:rPr>
+      </w:pPr>
+      <w:r>
+        <w:rPr>
+          <w:sz w:val="28"/>
+        </w:rPr>
+        <w:t>There are still several items in the product backlog, and thus not all stories are included in the test case document.</w:t>
+      </w:r>
     </w:p>
     <w:sectPr>
       <w:pgSz w:w="12240" w:h="15840"/>
@@ -19900,7 +21848,7 @@
 </file>
 
 <file path=customXml/itemProps1.xml><?xml version="1.0" encoding="utf-8"?>
-<ds:datastoreItem xmlns:ds="http://schemas.openxmlformats.org/officeDocument/2006/customXml" ds:itemID="{E23CD26C-67EF-42B5-91C0-F98037983B68}">
+<ds:datastoreItem xmlns:ds="http://schemas.openxmlformats.org/officeDocument/2006/customXml" ds:itemID="{9BF96798-9F87-4AC9-93F7-B21A726E8E06}">
   <ds:schemaRefs>
     <ds:schemaRef ds:uri="http://schemas.openxmlformats.org/officeDocument/2006/bibliography"/>
   </ds:schemaRefs>

</xml_diff>